<commit_message>
Add the Guide How to Run and Use the Katalon
</commit_message>
<xml_diff>
--- a/How To/How to.docx
+++ b/How To/How to.docx
@@ -3,9 +3,1941 @@
 <w:document xmlns:wpc="http://schemas.microsoft.com/office/word/2010/wordprocessingCanvas" xmlns:cx="http://schemas.microsoft.com/office/drawing/2014/chartex" xmlns:cx1="http://schemas.microsoft.com/office/drawing/2015/9/8/chartex" xmlns:cx2="http://schemas.microsoft.com/office/drawing/2015/10/21/chartex" xmlns:cx3="http://schemas.microsoft.com/office/drawing/2016/5/9/chartex" xmlns:cx4="http://schemas.microsoft.com/office/drawing/2016/5/10/chartex" xmlns:cx5="http://schemas.microsoft.com/office/drawing/2016/5/11/chartex" xmlns:cx6="http://schemas.microsoft.com/office/drawing/2016/5/12/chartex" xmlns:cx7="http://schemas.microsoft.com/office/drawing/2016/5/13/chartex" xmlns:cx8="http://schemas.microsoft.com/office/drawing/2016/5/14/chartex" xmlns:mc="http://schemas.openxmlformats.org/markup-compatibility/2006" xmlns:aink="http://schemas.microsoft.com/office/drawing/2016/ink" xmlns:am3d="http://schemas.microsoft.com/office/drawing/2017/model3d" xmlns:o="urn:schemas-microsoft-com:office:office" xmlns:oel="http://schemas.microsoft.com/office/2019/extlst" xmlns:r="http://schemas.openxmlformats.org/officeDocument/2006/relationships" xmlns:m="http://schemas.openxmlformats.org/officeDocument/2006/math" xmlns:v="urn:schemas-microsoft-com:vml" xmlns:wp14="http://schemas.microsoft.com/office/word/2010/wordprocessingDrawing" xmlns:wp="http://schemas.openxmlformats.org/drawingml/2006/wordprocessingDrawing" xmlns:w10="urn:schemas-microsoft-com:office:word" xmlns:w="http://schemas.openxmlformats.org/wordprocessingml/2006/main" xmlns:w14="http://schemas.microsoft.com/office/word/2010/wordml" xmlns:w15="http://schemas.microsoft.com/office/word/2012/wordml" xmlns:w16cex="http://schemas.microsoft.com/office/word/2018/wordml/cex" xmlns:w16cid="http://schemas.microsoft.com/office/word/2016/wordml/cid" xmlns:w16="http://schemas.microsoft.com/office/word/2018/wordml" xmlns:w16du="http://schemas.microsoft.com/office/word/2023/wordml/word16du" xmlns:w16sdtdh="http://schemas.microsoft.com/office/word/2020/wordml/sdtdatahash" xmlns:w16se="http://schemas.microsoft.com/office/word/2015/wordml/symex" xmlns:wpg="http://schemas.microsoft.com/office/word/2010/wordprocessingGroup" xmlns:wpi="http://schemas.microsoft.com/office/word/2010/wordprocessingInk" xmlns:wne="http://schemas.microsoft.com/office/word/2006/wordml" xmlns:wps="http://schemas.microsoft.com/office/word/2010/wordprocessingShape" mc:Ignorable="w14 w15 w16se w16cid w16 w16cex w16sdtdh wp14">
   <w:body>
     <w:p>
-      <w:r>
-        <w:t>How to</w:t>
-      </w:r>
+      <w:pPr>
+        <w:jc w:val="center"/>
+        <w:rPr>
+          <w:rFonts w:ascii="Tahoma" w:hAnsi="Tahoma" w:cs="Tahoma"/>
+          <w:b/>
+          <w:bCs/>
+          <w:sz w:val="40"/>
+          <w:szCs w:val="40"/>
+          <w:u w:val="single"/>
+        </w:rPr>
+      </w:pPr>
+      <w:r>
+        <w:rPr>
+          <w:rFonts w:ascii="Tahoma" w:hAnsi="Tahoma" w:cs="Tahoma"/>
+          <w:b/>
+          <w:bCs/>
+          <w:sz w:val="40"/>
+          <w:szCs w:val="40"/>
+          <w:u w:val="single"/>
+        </w:rPr>
+        <w:t xml:space="preserve">Guides to Run the </w:t>
+      </w:r>
+      <w:proofErr w:type="spellStart"/>
+      <w:r>
+        <w:rPr>
+          <w:rFonts w:ascii="Tahoma" w:hAnsi="Tahoma" w:cs="Tahoma"/>
+          <w:b/>
+          <w:bCs/>
+          <w:sz w:val="40"/>
+          <w:szCs w:val="40"/>
+          <w:u w:val="single"/>
+        </w:rPr>
+        <w:t>Katalon</w:t>
+      </w:r>
+      <w:proofErr w:type="spellEnd"/>
+      <w:r>
+        <w:rPr>
+          <w:rFonts w:ascii="Tahoma" w:hAnsi="Tahoma" w:cs="Tahoma"/>
+          <w:b/>
+          <w:bCs/>
+          <w:sz w:val="40"/>
+          <w:szCs w:val="40"/>
+          <w:u w:val="single"/>
+        </w:rPr>
+        <w:t xml:space="preserve"> Studio</w:t>
+      </w:r>
+    </w:p>
+    <w:p>
+      <w:pPr>
+        <w:jc w:val="center"/>
+        <w:rPr>
+          <w:rFonts w:ascii="Tahoma" w:hAnsi="Tahoma" w:cs="Tahoma"/>
+          <w:sz w:val="24"/>
+          <w:szCs w:val="24"/>
+        </w:rPr>
+      </w:pPr>
+    </w:p>
+    <w:p>
+      <w:pPr>
+        <w:pStyle w:val="ListParagraph"/>
+        <w:numPr>
+          <w:ilvl w:val="0"/>
+          <w:numId w:val="1"/>
+        </w:numPr>
+        <w:rPr>
+          <w:rFonts w:ascii="Tahoma" w:hAnsi="Tahoma" w:cs="Tahoma"/>
+          <w:sz w:val="24"/>
+          <w:szCs w:val="24"/>
+        </w:rPr>
+      </w:pPr>
+      <w:r>
+        <w:rPr>
+          <w:rFonts w:ascii="Tahoma" w:hAnsi="Tahoma" w:cs="Tahoma"/>
+          <w:sz w:val="24"/>
+          <w:szCs w:val="24"/>
+        </w:rPr>
+        <w:t>Clone Project from GitHub</w:t>
+      </w:r>
+    </w:p>
+    <w:p>
+      <w:pPr>
+        <w:pStyle w:val="ListParagraph"/>
+        <w:numPr>
+          <w:ilvl w:val="0"/>
+          <w:numId w:val="1"/>
+        </w:numPr>
+        <w:rPr>
+          <w:rFonts w:ascii="Tahoma" w:hAnsi="Tahoma" w:cs="Tahoma"/>
+          <w:sz w:val="24"/>
+          <w:szCs w:val="24"/>
+        </w:rPr>
+      </w:pPr>
+      <w:r>
+        <w:rPr>
+          <w:rFonts w:ascii="Tahoma" w:hAnsi="Tahoma" w:cs="Tahoma"/>
+          <w:sz w:val="24"/>
+          <w:szCs w:val="24"/>
+        </w:rPr>
+        <w:t xml:space="preserve">Open </w:t>
+      </w:r>
+      <w:proofErr w:type="spellStart"/>
+      <w:r>
+        <w:rPr>
+          <w:rFonts w:ascii="Tahoma" w:hAnsi="Tahoma" w:cs="Tahoma"/>
+          <w:sz w:val="24"/>
+          <w:szCs w:val="24"/>
+        </w:rPr>
+        <w:t>Katalon</w:t>
+      </w:r>
+      <w:proofErr w:type="spellEnd"/>
+      <w:r>
+        <w:rPr>
+          <w:rFonts w:ascii="Tahoma" w:hAnsi="Tahoma" w:cs="Tahoma"/>
+          <w:sz w:val="24"/>
+          <w:szCs w:val="24"/>
+        </w:rPr>
+        <w:t xml:space="preserve"> Studio</w:t>
+      </w:r>
+    </w:p>
+    <w:p>
+      <w:pPr>
+        <w:pStyle w:val="ListParagraph"/>
+        <w:numPr>
+          <w:ilvl w:val="0"/>
+          <w:numId w:val="1"/>
+        </w:numPr>
+        <w:rPr>
+          <w:rFonts w:ascii="Tahoma" w:hAnsi="Tahoma" w:cs="Tahoma"/>
+          <w:sz w:val="24"/>
+          <w:szCs w:val="24"/>
+        </w:rPr>
+      </w:pPr>
+      <w:r>
+        <w:rPr>
+          <w:rFonts w:ascii="Tahoma" w:hAnsi="Tahoma" w:cs="Tahoma"/>
+          <w:sz w:val="24"/>
+          <w:szCs w:val="24"/>
+        </w:rPr>
+        <w:t xml:space="preserve">Login to your </w:t>
+      </w:r>
+      <w:proofErr w:type="spellStart"/>
+      <w:r>
+        <w:rPr>
+          <w:rFonts w:ascii="Tahoma" w:hAnsi="Tahoma" w:cs="Tahoma"/>
+          <w:sz w:val="24"/>
+          <w:szCs w:val="24"/>
+        </w:rPr>
+        <w:t>Katalon</w:t>
+      </w:r>
+      <w:proofErr w:type="spellEnd"/>
+      <w:r>
+        <w:rPr>
+          <w:rFonts w:ascii="Tahoma" w:hAnsi="Tahoma" w:cs="Tahoma"/>
+          <w:sz w:val="24"/>
+          <w:szCs w:val="24"/>
+        </w:rPr>
+        <w:t xml:space="preserve"> Studio Account</w:t>
+      </w:r>
+    </w:p>
+    <w:p>
+      <w:pPr>
+        <w:pStyle w:val="ListParagraph"/>
+        <w:rPr>
+          <w:rFonts w:ascii="Tahoma" w:hAnsi="Tahoma" w:cs="Tahoma"/>
+          <w:sz w:val="24"/>
+          <w:szCs w:val="24"/>
+        </w:rPr>
+      </w:pPr>
+    </w:p>
+    <w:p>
+      <w:pPr>
+        <w:pStyle w:val="ListParagraph"/>
+        <w:rPr>
+          <w:rFonts w:ascii="Tahoma" w:hAnsi="Tahoma" w:cs="Tahoma"/>
+          <w:sz w:val="24"/>
+          <w:szCs w:val="24"/>
+        </w:rPr>
+      </w:pPr>
+      <w:r>
+        <w:rPr>
+          <w:rFonts w:ascii="Tahoma" w:hAnsi="Tahoma" w:cs="Tahoma"/>
+          <w:noProof/>
+          <w:sz w:val="24"/>
+          <w:szCs w:val="24"/>
+        </w:rPr>
+        <w:drawing>
+          <wp:inline distT="0" distB="0" distL="0" distR="0" wp14:anchorId="00DF37AA" wp14:editId="5622B8CF">
+            <wp:extent cx="5731510" cy="3037205"/>
+            <wp:effectExtent l="0" t="0" r="2540" b="0"/>
+            <wp:docPr id="1945227234" name="Picture 1"/>
+            <wp:cNvGraphicFramePr>
+              <a:graphicFrameLocks xmlns:a="http://schemas.openxmlformats.org/drawingml/2006/main" noChangeAspect="1"/>
+            </wp:cNvGraphicFramePr>
+            <a:graphic xmlns:a="http://schemas.openxmlformats.org/drawingml/2006/main">
+              <a:graphicData uri="http://schemas.openxmlformats.org/drawingml/2006/picture">
+                <pic:pic xmlns:pic="http://schemas.openxmlformats.org/drawingml/2006/picture">
+                  <pic:nvPicPr>
+                    <pic:cNvPr id="1945227234" name=""/>
+                    <pic:cNvPicPr/>
+                  </pic:nvPicPr>
+                  <pic:blipFill>
+                    <a:blip r:embed="rId5"/>
+                    <a:stretch>
+                      <a:fillRect/>
+                    </a:stretch>
+                  </pic:blipFill>
+                  <pic:spPr>
+                    <a:xfrm>
+                      <a:off x="0" y="0"/>
+                      <a:ext cx="5731510" cy="3037205"/>
+                    </a:xfrm>
+                    <a:prstGeom prst="rect">
+                      <a:avLst/>
+                    </a:prstGeom>
+                  </pic:spPr>
+                </pic:pic>
+              </a:graphicData>
+            </a:graphic>
+          </wp:inline>
+        </w:drawing>
+      </w:r>
+    </w:p>
+    <w:p>
+      <w:pPr>
+        <w:pStyle w:val="ListParagraph"/>
+        <w:rPr>
+          <w:rFonts w:ascii="Tahoma" w:hAnsi="Tahoma" w:cs="Tahoma"/>
+          <w:sz w:val="24"/>
+          <w:szCs w:val="24"/>
+        </w:rPr>
+      </w:pPr>
+    </w:p>
+    <w:p>
+      <w:pPr>
+        <w:pStyle w:val="ListParagraph"/>
+        <w:numPr>
+          <w:ilvl w:val="0"/>
+          <w:numId w:val="1"/>
+        </w:numPr>
+        <w:rPr>
+          <w:rFonts w:ascii="Tahoma" w:hAnsi="Tahoma" w:cs="Tahoma"/>
+          <w:sz w:val="24"/>
+          <w:szCs w:val="24"/>
+        </w:rPr>
+      </w:pPr>
+      <w:r>
+        <w:rPr>
+          <w:rFonts w:ascii="Tahoma" w:hAnsi="Tahoma" w:cs="Tahoma"/>
+          <w:sz w:val="24"/>
+          <w:szCs w:val="24"/>
+        </w:rPr>
+        <w:t>Open Project</w:t>
+      </w:r>
+    </w:p>
+    <w:p>
+      <w:pPr>
+        <w:pStyle w:val="ListParagraph"/>
+        <w:rPr>
+          <w:rFonts w:ascii="Tahoma" w:hAnsi="Tahoma" w:cs="Tahoma"/>
+          <w:sz w:val="24"/>
+          <w:szCs w:val="24"/>
+        </w:rPr>
+      </w:pPr>
+    </w:p>
+    <w:p>
+      <w:pPr>
+        <w:pStyle w:val="ListParagraph"/>
+        <w:rPr>
+          <w:rFonts w:ascii="Tahoma" w:hAnsi="Tahoma" w:cs="Tahoma"/>
+          <w:sz w:val="24"/>
+          <w:szCs w:val="24"/>
+        </w:rPr>
+      </w:pPr>
+      <w:r>
+        <w:rPr>
+          <w:rFonts w:ascii="Tahoma" w:hAnsi="Tahoma" w:cs="Tahoma"/>
+          <w:noProof/>
+          <w:sz w:val="24"/>
+          <w:szCs w:val="24"/>
+        </w:rPr>
+        <w:drawing>
+          <wp:inline distT="0" distB="0" distL="0" distR="0" wp14:anchorId="5E2D3738" wp14:editId="5386ABEB">
+            <wp:extent cx="5731510" cy="3028315"/>
+            <wp:effectExtent l="0" t="0" r="2540" b="635"/>
+            <wp:docPr id="919802126" name="Picture 1"/>
+            <wp:cNvGraphicFramePr>
+              <a:graphicFrameLocks xmlns:a="http://schemas.openxmlformats.org/drawingml/2006/main" noChangeAspect="1"/>
+            </wp:cNvGraphicFramePr>
+            <a:graphic xmlns:a="http://schemas.openxmlformats.org/drawingml/2006/main">
+              <a:graphicData uri="http://schemas.openxmlformats.org/drawingml/2006/picture">
+                <pic:pic xmlns:pic="http://schemas.openxmlformats.org/drawingml/2006/picture">
+                  <pic:nvPicPr>
+                    <pic:cNvPr id="919802126" name=""/>
+                    <pic:cNvPicPr/>
+                  </pic:nvPicPr>
+                  <pic:blipFill>
+                    <a:blip r:embed="rId6"/>
+                    <a:stretch>
+                      <a:fillRect/>
+                    </a:stretch>
+                  </pic:blipFill>
+                  <pic:spPr>
+                    <a:xfrm>
+                      <a:off x="0" y="0"/>
+                      <a:ext cx="5731510" cy="3028315"/>
+                    </a:xfrm>
+                    <a:prstGeom prst="rect">
+                      <a:avLst/>
+                    </a:prstGeom>
+                  </pic:spPr>
+                </pic:pic>
+              </a:graphicData>
+            </a:graphic>
+          </wp:inline>
+        </w:drawing>
+      </w:r>
+    </w:p>
+    <w:p>
+      <w:pPr>
+        <w:pStyle w:val="ListParagraph"/>
+        <w:rPr>
+          <w:rFonts w:ascii="Tahoma" w:hAnsi="Tahoma" w:cs="Tahoma"/>
+          <w:sz w:val="24"/>
+          <w:szCs w:val="24"/>
+        </w:rPr>
+      </w:pPr>
+    </w:p>
+    <w:p>
+      <w:pPr>
+        <w:pStyle w:val="ListParagraph"/>
+        <w:numPr>
+          <w:ilvl w:val="0"/>
+          <w:numId w:val="1"/>
+        </w:numPr>
+        <w:rPr>
+          <w:rFonts w:ascii="Tahoma" w:hAnsi="Tahoma" w:cs="Tahoma"/>
+          <w:sz w:val="24"/>
+          <w:szCs w:val="24"/>
+        </w:rPr>
+      </w:pPr>
+      <w:r>
+        <w:rPr>
+          <w:rFonts w:ascii="Tahoma" w:hAnsi="Tahoma" w:cs="Tahoma"/>
+          <w:sz w:val="24"/>
+          <w:szCs w:val="24"/>
+        </w:rPr>
+        <w:t>Choose the project that you clone before</w:t>
+      </w:r>
+    </w:p>
+    <w:p>
+      <w:pPr>
+        <w:pStyle w:val="ListParagraph"/>
+        <w:numPr>
+          <w:ilvl w:val="0"/>
+          <w:numId w:val="1"/>
+        </w:numPr>
+        <w:rPr>
+          <w:rFonts w:ascii="Tahoma" w:hAnsi="Tahoma" w:cs="Tahoma"/>
+          <w:sz w:val="24"/>
+          <w:szCs w:val="24"/>
+        </w:rPr>
+      </w:pPr>
+      <w:r>
+        <w:rPr>
+          <w:rFonts w:ascii="Tahoma" w:hAnsi="Tahoma" w:cs="Tahoma"/>
+          <w:sz w:val="24"/>
+          <w:szCs w:val="24"/>
+        </w:rPr>
+        <w:t>Open Test Suites</w:t>
+      </w:r>
+    </w:p>
+    <w:p>
+      <w:pPr>
+        <w:pStyle w:val="ListParagraph"/>
+        <w:numPr>
+          <w:ilvl w:val="0"/>
+          <w:numId w:val="1"/>
+        </w:numPr>
+        <w:rPr>
+          <w:rFonts w:ascii="Tahoma" w:hAnsi="Tahoma" w:cs="Tahoma"/>
+          <w:sz w:val="24"/>
+          <w:szCs w:val="24"/>
+        </w:rPr>
+      </w:pPr>
+      <w:r>
+        <w:rPr>
+          <w:rFonts w:ascii="Tahoma" w:hAnsi="Tahoma" w:cs="Tahoma"/>
+          <w:sz w:val="24"/>
+          <w:szCs w:val="24"/>
+        </w:rPr>
+        <w:lastRenderedPageBreak/>
+        <w:t>And open the “Task XXI”</w:t>
+      </w:r>
+    </w:p>
+    <w:p>
+      <w:pPr>
+        <w:pStyle w:val="ListParagraph"/>
+        <w:rPr>
+          <w:rFonts w:ascii="Tahoma" w:hAnsi="Tahoma" w:cs="Tahoma"/>
+          <w:sz w:val="24"/>
+          <w:szCs w:val="24"/>
+        </w:rPr>
+      </w:pPr>
+      <w:r>
+        <w:rPr>
+          <w:rFonts w:ascii="Tahoma" w:hAnsi="Tahoma" w:cs="Tahoma"/>
+          <w:noProof/>
+          <w:sz w:val="24"/>
+          <w:szCs w:val="24"/>
+        </w:rPr>
+        <w:drawing>
+          <wp:inline distT="0" distB="0" distL="0" distR="0" wp14:anchorId="34F20F54" wp14:editId="64D78232">
+            <wp:extent cx="5731510" cy="3052445"/>
+            <wp:effectExtent l="0" t="0" r="2540" b="0"/>
+            <wp:docPr id="2067600475" name="Picture 1"/>
+            <wp:cNvGraphicFramePr>
+              <a:graphicFrameLocks xmlns:a="http://schemas.openxmlformats.org/drawingml/2006/main" noChangeAspect="1"/>
+            </wp:cNvGraphicFramePr>
+            <a:graphic xmlns:a="http://schemas.openxmlformats.org/drawingml/2006/main">
+              <a:graphicData uri="http://schemas.openxmlformats.org/drawingml/2006/picture">
+                <pic:pic xmlns:pic="http://schemas.openxmlformats.org/drawingml/2006/picture">
+                  <pic:nvPicPr>
+                    <pic:cNvPr id="2067600475" name=""/>
+                    <pic:cNvPicPr/>
+                  </pic:nvPicPr>
+                  <pic:blipFill>
+                    <a:blip r:embed="rId7"/>
+                    <a:stretch>
+                      <a:fillRect/>
+                    </a:stretch>
+                  </pic:blipFill>
+                  <pic:spPr>
+                    <a:xfrm>
+                      <a:off x="0" y="0"/>
+                      <a:ext cx="5731510" cy="3052445"/>
+                    </a:xfrm>
+                    <a:prstGeom prst="rect">
+                      <a:avLst/>
+                    </a:prstGeom>
+                  </pic:spPr>
+                </pic:pic>
+              </a:graphicData>
+            </a:graphic>
+          </wp:inline>
+        </w:drawing>
+      </w:r>
+    </w:p>
+    <w:p>
+      <w:pPr>
+        <w:pStyle w:val="ListParagraph"/>
+        <w:rPr>
+          <w:rFonts w:ascii="Tahoma" w:hAnsi="Tahoma" w:cs="Tahoma"/>
+          <w:sz w:val="24"/>
+          <w:szCs w:val="24"/>
+        </w:rPr>
+      </w:pPr>
+    </w:p>
+    <w:p>
+      <w:pPr>
+        <w:pStyle w:val="ListParagraph"/>
+        <w:numPr>
+          <w:ilvl w:val="0"/>
+          <w:numId w:val="1"/>
+        </w:numPr>
+        <w:rPr>
+          <w:rFonts w:ascii="Tahoma" w:hAnsi="Tahoma" w:cs="Tahoma"/>
+          <w:sz w:val="24"/>
+          <w:szCs w:val="24"/>
+        </w:rPr>
+      </w:pPr>
+      <w:r>
+        <w:rPr>
+          <w:rFonts w:ascii="Tahoma" w:hAnsi="Tahoma" w:cs="Tahoma"/>
+          <w:sz w:val="24"/>
+          <w:szCs w:val="24"/>
+        </w:rPr>
+        <w:t>You will see the test suites which contain the scenarios to run</w:t>
+      </w:r>
+    </w:p>
+    <w:p>
+      <w:pPr>
+        <w:pStyle w:val="ListParagraph"/>
+        <w:rPr>
+          <w:rFonts w:ascii="Tahoma" w:hAnsi="Tahoma" w:cs="Tahoma"/>
+          <w:sz w:val="24"/>
+          <w:szCs w:val="24"/>
+        </w:rPr>
+      </w:pPr>
+    </w:p>
+    <w:p>
+      <w:pPr>
+        <w:pStyle w:val="ListParagraph"/>
+        <w:rPr>
+          <w:rFonts w:ascii="Tahoma" w:hAnsi="Tahoma" w:cs="Tahoma"/>
+          <w:sz w:val="24"/>
+          <w:szCs w:val="24"/>
+        </w:rPr>
+      </w:pPr>
+      <w:r>
+        <w:rPr>
+          <w:rFonts w:ascii="Tahoma" w:hAnsi="Tahoma" w:cs="Tahoma"/>
+          <w:noProof/>
+          <w:sz w:val="24"/>
+          <w:szCs w:val="24"/>
+        </w:rPr>
+        <w:drawing>
+          <wp:inline distT="0" distB="0" distL="0" distR="0" wp14:anchorId="2D5C2171" wp14:editId="737ABE0E">
+            <wp:extent cx="5731510" cy="3037205"/>
+            <wp:effectExtent l="0" t="0" r="2540" b="0"/>
+            <wp:docPr id="377582338" name="Picture 1"/>
+            <wp:cNvGraphicFramePr>
+              <a:graphicFrameLocks xmlns:a="http://schemas.openxmlformats.org/drawingml/2006/main" noChangeAspect="1"/>
+            </wp:cNvGraphicFramePr>
+            <a:graphic xmlns:a="http://schemas.openxmlformats.org/drawingml/2006/main">
+              <a:graphicData uri="http://schemas.openxmlformats.org/drawingml/2006/picture">
+                <pic:pic xmlns:pic="http://schemas.openxmlformats.org/drawingml/2006/picture">
+                  <pic:nvPicPr>
+                    <pic:cNvPr id="377582338" name=""/>
+                    <pic:cNvPicPr/>
+                  </pic:nvPicPr>
+                  <pic:blipFill>
+                    <a:blip r:embed="rId8"/>
+                    <a:stretch>
+                      <a:fillRect/>
+                    </a:stretch>
+                  </pic:blipFill>
+                  <pic:spPr>
+                    <a:xfrm>
+                      <a:off x="0" y="0"/>
+                      <a:ext cx="5731510" cy="3037205"/>
+                    </a:xfrm>
+                    <a:prstGeom prst="rect">
+                      <a:avLst/>
+                    </a:prstGeom>
+                  </pic:spPr>
+                </pic:pic>
+              </a:graphicData>
+            </a:graphic>
+          </wp:inline>
+        </w:drawing>
+      </w:r>
+    </w:p>
+    <w:p>
+      <w:pPr>
+        <w:pStyle w:val="ListParagraph"/>
+        <w:rPr>
+          <w:rFonts w:ascii="Tahoma" w:hAnsi="Tahoma" w:cs="Tahoma"/>
+          <w:sz w:val="24"/>
+          <w:szCs w:val="24"/>
+        </w:rPr>
+      </w:pPr>
+    </w:p>
+    <w:p>
+      <w:pPr>
+        <w:pStyle w:val="ListParagraph"/>
+        <w:numPr>
+          <w:ilvl w:val="0"/>
+          <w:numId w:val="1"/>
+        </w:numPr>
+        <w:rPr>
+          <w:rFonts w:ascii="Tahoma" w:hAnsi="Tahoma" w:cs="Tahoma"/>
+          <w:sz w:val="24"/>
+          <w:szCs w:val="24"/>
+        </w:rPr>
+      </w:pPr>
+      <w:r>
+        <w:rPr>
+          <w:rFonts w:ascii="Tahoma" w:hAnsi="Tahoma" w:cs="Tahoma"/>
+          <w:sz w:val="24"/>
+          <w:szCs w:val="24"/>
+        </w:rPr>
+        <w:t>Now You can Run the Test Suites</w:t>
+      </w:r>
+    </w:p>
+    <w:p>
+      <w:pPr>
+        <w:pStyle w:val="ListParagraph"/>
+        <w:rPr>
+          <w:rFonts w:ascii="Tahoma" w:hAnsi="Tahoma" w:cs="Tahoma"/>
+          <w:sz w:val="24"/>
+          <w:szCs w:val="24"/>
+        </w:rPr>
+      </w:pPr>
+      <w:r>
+        <w:rPr>
+          <w:rFonts w:ascii="Tahoma" w:hAnsi="Tahoma" w:cs="Tahoma"/>
+          <w:noProof/>
+          <w:sz w:val="24"/>
+          <w:szCs w:val="24"/>
+        </w:rPr>
+        <w:lastRenderedPageBreak/>
+        <w:drawing>
+          <wp:inline distT="0" distB="0" distL="0" distR="0" wp14:anchorId="7BEE391F" wp14:editId="5F3A9887">
+            <wp:extent cx="5731510" cy="3052445"/>
+            <wp:effectExtent l="0" t="0" r="2540" b="0"/>
+            <wp:docPr id="1179110380" name="Picture 1"/>
+            <wp:cNvGraphicFramePr>
+              <a:graphicFrameLocks xmlns:a="http://schemas.openxmlformats.org/drawingml/2006/main" noChangeAspect="1"/>
+            </wp:cNvGraphicFramePr>
+            <a:graphic xmlns:a="http://schemas.openxmlformats.org/drawingml/2006/main">
+              <a:graphicData uri="http://schemas.openxmlformats.org/drawingml/2006/picture">
+                <pic:pic xmlns:pic="http://schemas.openxmlformats.org/drawingml/2006/picture">
+                  <pic:nvPicPr>
+                    <pic:cNvPr id="1179110380" name=""/>
+                    <pic:cNvPicPr/>
+                  </pic:nvPicPr>
+                  <pic:blipFill>
+                    <a:blip r:embed="rId9"/>
+                    <a:stretch>
+                      <a:fillRect/>
+                    </a:stretch>
+                  </pic:blipFill>
+                  <pic:spPr>
+                    <a:xfrm>
+                      <a:off x="0" y="0"/>
+                      <a:ext cx="5731510" cy="3052445"/>
+                    </a:xfrm>
+                    <a:prstGeom prst="rect">
+                      <a:avLst/>
+                    </a:prstGeom>
+                  </pic:spPr>
+                </pic:pic>
+              </a:graphicData>
+            </a:graphic>
+          </wp:inline>
+        </w:drawing>
+      </w:r>
+    </w:p>
+    <w:p>
+      <w:pPr>
+        <w:pStyle w:val="ListParagraph"/>
+        <w:rPr>
+          <w:rFonts w:ascii="Tahoma" w:hAnsi="Tahoma" w:cs="Tahoma"/>
+          <w:sz w:val="24"/>
+          <w:szCs w:val="24"/>
+        </w:rPr>
+      </w:pPr>
+    </w:p>
+    <w:p>
+      <w:pPr>
+        <w:pStyle w:val="ListParagraph"/>
+        <w:numPr>
+          <w:ilvl w:val="0"/>
+          <w:numId w:val="1"/>
+        </w:numPr>
+        <w:rPr>
+          <w:rFonts w:ascii="Tahoma" w:hAnsi="Tahoma" w:cs="Tahoma"/>
+          <w:sz w:val="24"/>
+          <w:szCs w:val="24"/>
+        </w:rPr>
+      </w:pPr>
+      <w:r>
+        <w:rPr>
+          <w:rFonts w:ascii="Tahoma" w:hAnsi="Tahoma" w:cs="Tahoma"/>
+          <w:sz w:val="24"/>
+          <w:szCs w:val="24"/>
+        </w:rPr>
+        <w:t>You Will see the Script Run, and you can see script log run and wait until test suites done (green bar will be full)</w:t>
+      </w:r>
+    </w:p>
+    <w:p>
+      <w:pPr>
+        <w:pStyle w:val="ListParagraph"/>
+        <w:rPr>
+          <w:rFonts w:ascii="Tahoma" w:hAnsi="Tahoma" w:cs="Tahoma"/>
+          <w:sz w:val="24"/>
+          <w:szCs w:val="24"/>
+        </w:rPr>
+      </w:pPr>
+      <w:r>
+        <w:rPr>
+          <w:rFonts w:ascii="Tahoma" w:hAnsi="Tahoma" w:cs="Tahoma"/>
+          <w:noProof/>
+          <w:sz w:val="24"/>
+          <w:szCs w:val="24"/>
+        </w:rPr>
+        <w:drawing>
+          <wp:inline distT="0" distB="0" distL="0" distR="0" wp14:anchorId="1E04EFA2" wp14:editId="7B5D3BDA">
+            <wp:extent cx="5731510" cy="3037205"/>
+            <wp:effectExtent l="0" t="0" r="2540" b="0"/>
+            <wp:docPr id="275615793" name="Picture 1"/>
+            <wp:cNvGraphicFramePr>
+              <a:graphicFrameLocks xmlns:a="http://schemas.openxmlformats.org/drawingml/2006/main" noChangeAspect="1"/>
+            </wp:cNvGraphicFramePr>
+            <a:graphic xmlns:a="http://schemas.openxmlformats.org/drawingml/2006/main">
+              <a:graphicData uri="http://schemas.openxmlformats.org/drawingml/2006/picture">
+                <pic:pic xmlns:pic="http://schemas.openxmlformats.org/drawingml/2006/picture">
+                  <pic:nvPicPr>
+                    <pic:cNvPr id="275615793" name=""/>
+                    <pic:cNvPicPr/>
+                  </pic:nvPicPr>
+                  <pic:blipFill>
+                    <a:blip r:embed="rId10"/>
+                    <a:stretch>
+                      <a:fillRect/>
+                    </a:stretch>
+                  </pic:blipFill>
+                  <pic:spPr>
+                    <a:xfrm>
+                      <a:off x="0" y="0"/>
+                      <a:ext cx="5731510" cy="3037205"/>
+                    </a:xfrm>
+                    <a:prstGeom prst="rect">
+                      <a:avLst/>
+                    </a:prstGeom>
+                  </pic:spPr>
+                </pic:pic>
+              </a:graphicData>
+            </a:graphic>
+          </wp:inline>
+        </w:drawing>
+      </w:r>
+    </w:p>
+    <w:p>
+      <w:pPr>
+        <w:pStyle w:val="ListParagraph"/>
+        <w:rPr>
+          <w:rFonts w:ascii="Tahoma" w:hAnsi="Tahoma" w:cs="Tahoma"/>
+          <w:sz w:val="24"/>
+          <w:szCs w:val="24"/>
+        </w:rPr>
+      </w:pPr>
+    </w:p>
+    <w:p>
+      <w:pPr>
+        <w:pStyle w:val="ListParagraph"/>
+        <w:numPr>
+          <w:ilvl w:val="0"/>
+          <w:numId w:val="1"/>
+        </w:numPr>
+        <w:rPr>
+          <w:rFonts w:ascii="Tahoma" w:hAnsi="Tahoma" w:cs="Tahoma"/>
+          <w:sz w:val="24"/>
+          <w:szCs w:val="24"/>
+        </w:rPr>
+      </w:pPr>
+      <w:r>
+        <w:rPr>
+          <w:rFonts w:ascii="Tahoma" w:hAnsi="Tahoma" w:cs="Tahoma"/>
+          <w:sz w:val="24"/>
+          <w:szCs w:val="24"/>
+        </w:rPr>
+        <w:t>You can also see the run script in the browser which opens automatically when you run the script</w:t>
+      </w:r>
+    </w:p>
+    <w:p>
+      <w:pPr>
+        <w:pStyle w:val="ListParagraph"/>
+        <w:numPr>
+          <w:ilvl w:val="0"/>
+          <w:numId w:val="1"/>
+        </w:numPr>
+        <w:rPr>
+          <w:rFonts w:ascii="Tahoma" w:hAnsi="Tahoma" w:cs="Tahoma"/>
+          <w:sz w:val="24"/>
+          <w:szCs w:val="24"/>
+        </w:rPr>
+      </w:pPr>
+      <w:r>
+        <w:rPr>
+          <w:rFonts w:ascii="Tahoma" w:hAnsi="Tahoma" w:cs="Tahoma"/>
+          <w:sz w:val="24"/>
+          <w:szCs w:val="24"/>
+        </w:rPr>
+        <w:t>After script automation test</w:t>
+      </w:r>
+      <w:r>
+        <w:rPr>
+          <w:rFonts w:ascii="Tahoma" w:hAnsi="Tahoma" w:cs="Tahoma"/>
+          <w:sz w:val="24"/>
+          <w:szCs w:val="24"/>
+        </w:rPr>
+        <w:t xml:space="preserve"> done, you will see the green bar is full and the notifications give the information about script automation is “Passed”</w:t>
+      </w:r>
+    </w:p>
+    <w:p>
+      <w:pPr>
+        <w:pStyle w:val="ListParagraph"/>
+        <w:rPr>
+          <w:rFonts w:ascii="Tahoma" w:hAnsi="Tahoma" w:cs="Tahoma"/>
+          <w:sz w:val="24"/>
+          <w:szCs w:val="24"/>
+        </w:rPr>
+      </w:pPr>
+      <w:r>
+        <w:rPr>
+          <w:rFonts w:ascii="Tahoma" w:hAnsi="Tahoma" w:cs="Tahoma"/>
+          <w:noProof/>
+          <w:sz w:val="24"/>
+          <w:szCs w:val="24"/>
+        </w:rPr>
+        <w:lastRenderedPageBreak/>
+        <w:drawing>
+          <wp:inline distT="0" distB="0" distL="0" distR="0" wp14:anchorId="37364BEC" wp14:editId="6E7165A6">
+            <wp:extent cx="5731510" cy="3037205"/>
+            <wp:effectExtent l="0" t="0" r="2540" b="0"/>
+            <wp:docPr id="1718029291" name="Picture 1"/>
+            <wp:cNvGraphicFramePr>
+              <a:graphicFrameLocks xmlns:a="http://schemas.openxmlformats.org/drawingml/2006/main" noChangeAspect="1"/>
+            </wp:cNvGraphicFramePr>
+            <a:graphic xmlns:a="http://schemas.openxmlformats.org/drawingml/2006/main">
+              <a:graphicData uri="http://schemas.openxmlformats.org/drawingml/2006/picture">
+                <pic:pic xmlns:pic="http://schemas.openxmlformats.org/drawingml/2006/picture">
+                  <pic:nvPicPr>
+                    <pic:cNvPr id="1718029291" name=""/>
+                    <pic:cNvPicPr/>
+                  </pic:nvPicPr>
+                  <pic:blipFill>
+                    <a:blip r:embed="rId11"/>
+                    <a:stretch>
+                      <a:fillRect/>
+                    </a:stretch>
+                  </pic:blipFill>
+                  <pic:spPr>
+                    <a:xfrm>
+                      <a:off x="0" y="0"/>
+                      <a:ext cx="5731510" cy="3037205"/>
+                    </a:xfrm>
+                    <a:prstGeom prst="rect">
+                      <a:avLst/>
+                    </a:prstGeom>
+                  </pic:spPr>
+                </pic:pic>
+              </a:graphicData>
+            </a:graphic>
+          </wp:inline>
+        </w:drawing>
+      </w:r>
+    </w:p>
+    <w:p>
+      <w:pPr>
+        <w:pStyle w:val="ListParagraph"/>
+        <w:rPr>
+          <w:rFonts w:ascii="Tahoma" w:hAnsi="Tahoma" w:cs="Tahoma"/>
+          <w:sz w:val="24"/>
+          <w:szCs w:val="24"/>
+        </w:rPr>
+      </w:pPr>
+    </w:p>
+    <w:p>
+      <w:pPr>
+        <w:pStyle w:val="ListParagraph"/>
+        <w:numPr>
+          <w:ilvl w:val="0"/>
+          <w:numId w:val="1"/>
+        </w:numPr>
+        <w:rPr>
+          <w:rFonts w:ascii="Tahoma" w:hAnsi="Tahoma" w:cs="Tahoma"/>
+          <w:sz w:val="24"/>
+          <w:szCs w:val="24"/>
+        </w:rPr>
+      </w:pPr>
+      <w:r>
+        <w:rPr>
+          <w:rFonts w:ascii="Tahoma" w:hAnsi="Tahoma" w:cs="Tahoma"/>
+          <w:sz w:val="24"/>
+          <w:szCs w:val="24"/>
+        </w:rPr>
+        <w:t xml:space="preserve">And you see the number of report (blue </w:t>
+      </w:r>
+      <w:proofErr w:type="spellStart"/>
+      <w:r>
+        <w:rPr>
+          <w:rFonts w:ascii="Tahoma" w:hAnsi="Tahoma" w:cs="Tahoma"/>
+          <w:sz w:val="24"/>
+          <w:szCs w:val="24"/>
+        </w:rPr>
+        <w:t>color</w:t>
+      </w:r>
+      <w:proofErr w:type="spellEnd"/>
+      <w:r>
+        <w:rPr>
+          <w:rFonts w:ascii="Tahoma" w:hAnsi="Tahoma" w:cs="Tahoma"/>
+          <w:sz w:val="24"/>
+          <w:szCs w:val="24"/>
+        </w:rPr>
+        <w:t>) in picture above</w:t>
+      </w:r>
+    </w:p>
+    <w:p>
+      <w:pPr>
+        <w:pStyle w:val="ListParagraph"/>
+        <w:numPr>
+          <w:ilvl w:val="0"/>
+          <w:numId w:val="1"/>
+        </w:numPr>
+        <w:rPr>
+          <w:rFonts w:ascii="Tahoma" w:hAnsi="Tahoma" w:cs="Tahoma"/>
+          <w:sz w:val="24"/>
+          <w:szCs w:val="24"/>
+        </w:rPr>
+      </w:pPr>
+      <w:r>
+        <w:rPr>
+          <w:rFonts w:ascii="Tahoma" w:hAnsi="Tahoma" w:cs="Tahoma"/>
+          <w:sz w:val="24"/>
+          <w:szCs w:val="24"/>
+        </w:rPr>
+        <w:t xml:space="preserve">Now, you must Opened the Report Folder and search that based on number of </w:t>
+      </w:r>
+      <w:proofErr w:type="gramStart"/>
+      <w:r>
+        <w:rPr>
+          <w:rFonts w:ascii="Tahoma" w:hAnsi="Tahoma" w:cs="Tahoma"/>
+          <w:sz w:val="24"/>
+          <w:szCs w:val="24"/>
+        </w:rPr>
+        <w:t>report</w:t>
+      </w:r>
+      <w:proofErr w:type="gramEnd"/>
+    </w:p>
+    <w:p>
+      <w:pPr>
+        <w:pStyle w:val="ListParagraph"/>
+        <w:rPr>
+          <w:rFonts w:ascii="Tahoma" w:hAnsi="Tahoma" w:cs="Tahoma"/>
+          <w:sz w:val="24"/>
+          <w:szCs w:val="24"/>
+        </w:rPr>
+      </w:pPr>
+    </w:p>
+    <w:p>
+      <w:pPr>
+        <w:pStyle w:val="ListParagraph"/>
+        <w:rPr>
+          <w:rFonts w:ascii="Tahoma" w:hAnsi="Tahoma" w:cs="Tahoma"/>
+          <w:sz w:val="24"/>
+          <w:szCs w:val="24"/>
+        </w:rPr>
+      </w:pPr>
+      <w:r>
+        <w:rPr>
+          <w:rFonts w:ascii="Tahoma" w:hAnsi="Tahoma" w:cs="Tahoma"/>
+          <w:noProof/>
+          <w:sz w:val="24"/>
+          <w:szCs w:val="24"/>
+        </w:rPr>
+        <w:drawing>
+          <wp:inline distT="0" distB="0" distL="0" distR="0" wp14:anchorId="5A911AD4" wp14:editId="3F9C6255">
+            <wp:extent cx="5731510" cy="3052445"/>
+            <wp:effectExtent l="0" t="0" r="2540" b="0"/>
+            <wp:docPr id="9798581" name="Picture 1"/>
+            <wp:cNvGraphicFramePr>
+              <a:graphicFrameLocks xmlns:a="http://schemas.openxmlformats.org/drawingml/2006/main" noChangeAspect="1"/>
+            </wp:cNvGraphicFramePr>
+            <a:graphic xmlns:a="http://schemas.openxmlformats.org/drawingml/2006/main">
+              <a:graphicData uri="http://schemas.openxmlformats.org/drawingml/2006/picture">
+                <pic:pic xmlns:pic="http://schemas.openxmlformats.org/drawingml/2006/picture">
+                  <pic:nvPicPr>
+                    <pic:cNvPr id="9798581" name=""/>
+                    <pic:cNvPicPr/>
+                  </pic:nvPicPr>
+                  <pic:blipFill>
+                    <a:blip r:embed="rId12"/>
+                    <a:stretch>
+                      <a:fillRect/>
+                    </a:stretch>
+                  </pic:blipFill>
+                  <pic:spPr>
+                    <a:xfrm>
+                      <a:off x="0" y="0"/>
+                      <a:ext cx="5731510" cy="3052445"/>
+                    </a:xfrm>
+                    <a:prstGeom prst="rect">
+                      <a:avLst/>
+                    </a:prstGeom>
+                  </pic:spPr>
+                </pic:pic>
+              </a:graphicData>
+            </a:graphic>
+          </wp:inline>
+        </w:drawing>
+      </w:r>
+    </w:p>
+    <w:p>
+      <w:pPr>
+        <w:rPr>
+          <w:rFonts w:ascii="Tahoma" w:hAnsi="Tahoma" w:cs="Tahoma"/>
+          <w:sz w:val="24"/>
+          <w:szCs w:val="24"/>
+        </w:rPr>
+      </w:pPr>
+    </w:p>
+    <w:p>
+      <w:pPr>
+        <w:pStyle w:val="ListParagraph"/>
+        <w:numPr>
+          <w:ilvl w:val="0"/>
+          <w:numId w:val="1"/>
+        </w:numPr>
+        <w:rPr>
+          <w:rFonts w:ascii="Tahoma" w:hAnsi="Tahoma" w:cs="Tahoma"/>
+          <w:sz w:val="24"/>
+          <w:szCs w:val="24"/>
+        </w:rPr>
+      </w:pPr>
+      <w:r>
+        <w:rPr>
+          <w:rFonts w:ascii="Tahoma" w:hAnsi="Tahoma" w:cs="Tahoma"/>
+          <w:sz w:val="24"/>
+          <w:szCs w:val="24"/>
+        </w:rPr>
+        <w:t xml:space="preserve">After you found that, you can generate the report to HTML or PDF as you want, for example I will generate to HTML. You can Right Click &gt; Export as &gt; HTML &gt; Chose the destination Folder. Or you can opened the </w:t>
+      </w:r>
+      <w:proofErr w:type="gramStart"/>
+      <w:r>
+        <w:rPr>
+          <w:rFonts w:ascii="Tahoma" w:hAnsi="Tahoma" w:cs="Tahoma"/>
+          <w:sz w:val="24"/>
+          <w:szCs w:val="24"/>
+        </w:rPr>
+        <w:t>“ Open</w:t>
+      </w:r>
+      <w:proofErr w:type="gramEnd"/>
+      <w:r>
+        <w:rPr>
+          <w:rFonts w:ascii="Tahoma" w:hAnsi="Tahoma" w:cs="Tahoma"/>
+          <w:sz w:val="24"/>
+          <w:szCs w:val="24"/>
+        </w:rPr>
+        <w:t xml:space="preserve"> Contain Folder “ and you opened the HTML </w:t>
+      </w:r>
+    </w:p>
+    <w:p>
+      <w:pPr>
+        <w:pStyle w:val="ListParagraph"/>
+        <w:rPr>
+          <w:rFonts w:ascii="Tahoma" w:hAnsi="Tahoma" w:cs="Tahoma"/>
+          <w:sz w:val="24"/>
+          <w:szCs w:val="24"/>
+        </w:rPr>
+      </w:pPr>
+    </w:p>
+    <w:p>
+      <w:pPr>
+        <w:pStyle w:val="ListParagraph"/>
+        <w:rPr>
+          <w:rFonts w:ascii="Tahoma" w:hAnsi="Tahoma" w:cs="Tahoma"/>
+          <w:sz w:val="24"/>
+          <w:szCs w:val="24"/>
+        </w:rPr>
+      </w:pPr>
+      <w:r>
+        <w:rPr>
+          <w:rFonts w:ascii="Tahoma" w:hAnsi="Tahoma" w:cs="Tahoma"/>
+          <w:noProof/>
+          <w:sz w:val="24"/>
+          <w:szCs w:val="24"/>
+        </w:rPr>
+        <w:lastRenderedPageBreak/>
+        <w:drawing>
+          <wp:inline distT="0" distB="0" distL="0" distR="0" wp14:anchorId="525C1134" wp14:editId="28498541">
+            <wp:extent cx="5731510" cy="3037205"/>
+            <wp:effectExtent l="0" t="0" r="2540" b="0"/>
+            <wp:docPr id="558504834" name="Picture 1"/>
+            <wp:cNvGraphicFramePr>
+              <a:graphicFrameLocks xmlns:a="http://schemas.openxmlformats.org/drawingml/2006/main" noChangeAspect="1"/>
+            </wp:cNvGraphicFramePr>
+            <a:graphic xmlns:a="http://schemas.openxmlformats.org/drawingml/2006/main">
+              <a:graphicData uri="http://schemas.openxmlformats.org/drawingml/2006/picture">
+                <pic:pic xmlns:pic="http://schemas.openxmlformats.org/drawingml/2006/picture">
+                  <pic:nvPicPr>
+                    <pic:cNvPr id="558504834" name=""/>
+                    <pic:cNvPicPr/>
+                  </pic:nvPicPr>
+                  <pic:blipFill>
+                    <a:blip r:embed="rId13"/>
+                    <a:stretch>
+                      <a:fillRect/>
+                    </a:stretch>
+                  </pic:blipFill>
+                  <pic:spPr>
+                    <a:xfrm>
+                      <a:off x="0" y="0"/>
+                      <a:ext cx="5731510" cy="3037205"/>
+                    </a:xfrm>
+                    <a:prstGeom prst="rect">
+                      <a:avLst/>
+                    </a:prstGeom>
+                  </pic:spPr>
+                </pic:pic>
+              </a:graphicData>
+            </a:graphic>
+          </wp:inline>
+        </w:drawing>
+      </w:r>
+    </w:p>
+    <w:p>
+      <w:pPr>
+        <w:pStyle w:val="ListParagraph"/>
+        <w:rPr>
+          <w:rFonts w:ascii="Tahoma" w:hAnsi="Tahoma" w:cs="Tahoma"/>
+          <w:sz w:val="24"/>
+          <w:szCs w:val="24"/>
+        </w:rPr>
+      </w:pPr>
+    </w:p>
+    <w:p>
+      <w:pPr>
+        <w:pStyle w:val="ListParagraph"/>
+        <w:rPr>
+          <w:rFonts w:ascii="Tahoma" w:hAnsi="Tahoma" w:cs="Tahoma"/>
+          <w:sz w:val="24"/>
+          <w:szCs w:val="24"/>
+        </w:rPr>
+      </w:pPr>
+    </w:p>
+    <w:p>
+      <w:pPr>
+        <w:pStyle w:val="ListParagraph"/>
+        <w:numPr>
+          <w:ilvl w:val="0"/>
+          <w:numId w:val="1"/>
+        </w:numPr>
+        <w:rPr>
+          <w:rFonts w:ascii="Tahoma" w:hAnsi="Tahoma" w:cs="Tahoma"/>
+          <w:sz w:val="24"/>
+          <w:szCs w:val="24"/>
+        </w:rPr>
+      </w:pPr>
+      <w:r>
+        <w:rPr>
+          <w:rFonts w:ascii="Tahoma" w:hAnsi="Tahoma" w:cs="Tahoma"/>
+          <w:sz w:val="24"/>
+          <w:szCs w:val="24"/>
+        </w:rPr>
+        <w:t xml:space="preserve">Open the HTML file, the file will generate same with the number of </w:t>
+      </w:r>
+      <w:proofErr w:type="gramStart"/>
+      <w:r>
+        <w:rPr>
+          <w:rFonts w:ascii="Tahoma" w:hAnsi="Tahoma" w:cs="Tahoma"/>
+          <w:sz w:val="24"/>
+          <w:szCs w:val="24"/>
+        </w:rPr>
+        <w:t>report</w:t>
+      </w:r>
+      <w:proofErr w:type="gramEnd"/>
+      <w:r>
+        <w:rPr>
+          <w:rFonts w:ascii="Tahoma" w:hAnsi="Tahoma" w:cs="Tahoma"/>
+          <w:sz w:val="24"/>
+          <w:szCs w:val="24"/>
+        </w:rPr>
+        <w:t xml:space="preserve"> in </w:t>
+      </w:r>
+      <w:proofErr w:type="spellStart"/>
+      <w:r>
+        <w:rPr>
+          <w:rFonts w:ascii="Tahoma" w:hAnsi="Tahoma" w:cs="Tahoma"/>
+          <w:sz w:val="24"/>
+          <w:szCs w:val="24"/>
+        </w:rPr>
+        <w:t>Katalon</w:t>
+      </w:r>
+      <w:proofErr w:type="spellEnd"/>
+      <w:r>
+        <w:rPr>
+          <w:rFonts w:ascii="Tahoma" w:hAnsi="Tahoma" w:cs="Tahoma"/>
+          <w:sz w:val="24"/>
+          <w:szCs w:val="24"/>
+        </w:rPr>
+        <w:t xml:space="preserve"> Studio</w:t>
+      </w:r>
+    </w:p>
+    <w:p>
+      <w:pPr>
+        <w:pStyle w:val="ListParagraph"/>
+        <w:rPr>
+          <w:rFonts w:ascii="Tahoma" w:hAnsi="Tahoma" w:cs="Tahoma"/>
+          <w:sz w:val="24"/>
+          <w:szCs w:val="24"/>
+        </w:rPr>
+      </w:pPr>
+    </w:p>
+    <w:p>
+      <w:pPr>
+        <w:pStyle w:val="ListParagraph"/>
+        <w:rPr>
+          <w:rFonts w:ascii="Tahoma" w:hAnsi="Tahoma" w:cs="Tahoma"/>
+          <w:sz w:val="24"/>
+          <w:szCs w:val="24"/>
+        </w:rPr>
+      </w:pPr>
+      <w:r>
+        <w:rPr>
+          <w:rFonts w:ascii="Tahoma" w:hAnsi="Tahoma" w:cs="Tahoma"/>
+          <w:noProof/>
+          <w:sz w:val="24"/>
+          <w:szCs w:val="24"/>
+        </w:rPr>
+        <w:drawing>
+          <wp:inline distT="0" distB="0" distL="0" distR="0" wp14:anchorId="09CAFAEE" wp14:editId="1ED11543">
+            <wp:extent cx="5731510" cy="1230630"/>
+            <wp:effectExtent l="0" t="0" r="2540" b="7620"/>
+            <wp:docPr id="1125923371" name="Picture 1"/>
+            <wp:cNvGraphicFramePr>
+              <a:graphicFrameLocks xmlns:a="http://schemas.openxmlformats.org/drawingml/2006/main" noChangeAspect="1"/>
+            </wp:cNvGraphicFramePr>
+            <a:graphic xmlns:a="http://schemas.openxmlformats.org/drawingml/2006/main">
+              <a:graphicData uri="http://schemas.openxmlformats.org/drawingml/2006/picture">
+                <pic:pic xmlns:pic="http://schemas.openxmlformats.org/drawingml/2006/picture">
+                  <pic:nvPicPr>
+                    <pic:cNvPr id="1125923371" name=""/>
+                    <pic:cNvPicPr/>
+                  </pic:nvPicPr>
+                  <pic:blipFill>
+                    <a:blip r:embed="rId14"/>
+                    <a:stretch>
+                      <a:fillRect/>
+                    </a:stretch>
+                  </pic:blipFill>
+                  <pic:spPr>
+                    <a:xfrm>
+                      <a:off x="0" y="0"/>
+                      <a:ext cx="5731510" cy="1230630"/>
+                    </a:xfrm>
+                    <a:prstGeom prst="rect">
+                      <a:avLst/>
+                    </a:prstGeom>
+                  </pic:spPr>
+                </pic:pic>
+              </a:graphicData>
+            </a:graphic>
+          </wp:inline>
+        </w:drawing>
+      </w:r>
+    </w:p>
+    <w:p>
+      <w:pPr>
+        <w:pStyle w:val="ListParagraph"/>
+        <w:rPr>
+          <w:rFonts w:ascii="Tahoma" w:hAnsi="Tahoma" w:cs="Tahoma"/>
+          <w:sz w:val="24"/>
+          <w:szCs w:val="24"/>
+        </w:rPr>
+      </w:pPr>
+    </w:p>
+    <w:p>
+      <w:pPr>
+        <w:pStyle w:val="ListParagraph"/>
+        <w:numPr>
+          <w:ilvl w:val="0"/>
+          <w:numId w:val="1"/>
+        </w:numPr>
+        <w:rPr>
+          <w:rFonts w:ascii="Tahoma" w:hAnsi="Tahoma" w:cs="Tahoma"/>
+          <w:sz w:val="24"/>
+          <w:szCs w:val="24"/>
+        </w:rPr>
+      </w:pPr>
+      <w:r>
+        <w:rPr>
+          <w:rFonts w:ascii="Tahoma" w:hAnsi="Tahoma" w:cs="Tahoma"/>
+          <w:sz w:val="24"/>
+          <w:szCs w:val="24"/>
+        </w:rPr>
+        <w:t>You will see the Execution log, and you can analysis the report. If you found error you can trace from the that log.</w:t>
+      </w:r>
+    </w:p>
+    <w:p>
+      <w:pPr>
+        <w:pStyle w:val="ListParagraph"/>
+        <w:rPr>
+          <w:rFonts w:ascii="Tahoma" w:hAnsi="Tahoma" w:cs="Tahoma"/>
+          <w:sz w:val="24"/>
+          <w:szCs w:val="24"/>
+        </w:rPr>
+      </w:pPr>
+    </w:p>
+    <w:p>
+      <w:pPr>
+        <w:pStyle w:val="ListParagraph"/>
+        <w:rPr>
+          <w:rFonts w:ascii="Tahoma" w:hAnsi="Tahoma" w:cs="Tahoma"/>
+          <w:sz w:val="24"/>
+          <w:szCs w:val="24"/>
+        </w:rPr>
+      </w:pPr>
+      <w:r>
+        <w:rPr>
+          <w:rFonts w:ascii="Tahoma" w:hAnsi="Tahoma" w:cs="Tahoma"/>
+          <w:noProof/>
+          <w:sz w:val="24"/>
+          <w:szCs w:val="24"/>
+        </w:rPr>
+        <w:drawing>
+          <wp:inline distT="0" distB="0" distL="0" distR="0" wp14:anchorId="210D54B8" wp14:editId="603B6A38">
+            <wp:extent cx="5731510" cy="2703195"/>
+            <wp:effectExtent l="0" t="0" r="2540" b="1905"/>
+            <wp:docPr id="2031260374" name="Picture 1"/>
+            <wp:cNvGraphicFramePr>
+              <a:graphicFrameLocks xmlns:a="http://schemas.openxmlformats.org/drawingml/2006/main" noChangeAspect="1"/>
+            </wp:cNvGraphicFramePr>
+            <a:graphic xmlns:a="http://schemas.openxmlformats.org/drawingml/2006/main">
+              <a:graphicData uri="http://schemas.openxmlformats.org/drawingml/2006/picture">
+                <pic:pic xmlns:pic="http://schemas.openxmlformats.org/drawingml/2006/picture">
+                  <pic:nvPicPr>
+                    <pic:cNvPr id="2031260374" name=""/>
+                    <pic:cNvPicPr/>
+                  </pic:nvPicPr>
+                  <pic:blipFill>
+                    <a:blip r:embed="rId15"/>
+                    <a:stretch>
+                      <a:fillRect/>
+                    </a:stretch>
+                  </pic:blipFill>
+                  <pic:spPr>
+                    <a:xfrm>
+                      <a:off x="0" y="0"/>
+                      <a:ext cx="5731510" cy="2703195"/>
+                    </a:xfrm>
+                    <a:prstGeom prst="rect">
+                      <a:avLst/>
+                    </a:prstGeom>
+                  </pic:spPr>
+                </pic:pic>
+              </a:graphicData>
+            </a:graphic>
+          </wp:inline>
+        </w:drawing>
+      </w:r>
+    </w:p>
+    <w:p>
+      <w:pPr>
+        <w:pStyle w:val="ListParagraph"/>
+        <w:rPr>
+          <w:rFonts w:ascii="Tahoma" w:hAnsi="Tahoma" w:cs="Tahoma"/>
+          <w:sz w:val="24"/>
+          <w:szCs w:val="24"/>
+        </w:rPr>
+      </w:pPr>
+    </w:p>
+    <w:p>
+      <w:pPr>
+        <w:pStyle w:val="ListParagraph"/>
+        <w:rPr>
+          <w:rFonts w:ascii="Tahoma" w:hAnsi="Tahoma" w:cs="Tahoma"/>
+          <w:sz w:val="24"/>
+          <w:szCs w:val="24"/>
+        </w:rPr>
+      </w:pPr>
+    </w:p>
+    <w:p>
+      <w:pPr>
+        <w:pStyle w:val="ListParagraph"/>
+        <w:rPr>
+          <w:rFonts w:ascii="Tahoma" w:hAnsi="Tahoma" w:cs="Tahoma"/>
+          <w:sz w:val="32"/>
+          <w:szCs w:val="32"/>
+          <w:u w:val="single"/>
+        </w:rPr>
+      </w:pPr>
+      <w:proofErr w:type="gramStart"/>
+      <w:r>
+        <w:rPr>
+          <w:rFonts w:ascii="Tahoma" w:hAnsi="Tahoma" w:cs="Tahoma"/>
+          <w:sz w:val="32"/>
+          <w:szCs w:val="32"/>
+          <w:u w:val="single"/>
+        </w:rPr>
+        <w:t>Note :</w:t>
+      </w:r>
+      <w:proofErr w:type="gramEnd"/>
+    </w:p>
+    <w:p>
+      <w:pPr>
+        <w:pStyle w:val="ListParagraph"/>
+        <w:ind w:left="1080"/>
+        <w:rPr>
+          <w:rFonts w:ascii="Tahoma" w:hAnsi="Tahoma" w:cs="Tahoma"/>
+          <w:sz w:val="24"/>
+          <w:szCs w:val="24"/>
+        </w:rPr>
+      </w:pPr>
+    </w:p>
+    <w:p>
+      <w:pPr>
+        <w:pStyle w:val="ListParagraph"/>
+        <w:ind w:left="1080"/>
+        <w:rPr>
+          <w:rFonts w:ascii="Tahoma" w:hAnsi="Tahoma" w:cs="Tahoma"/>
+          <w:sz w:val="24"/>
+          <w:szCs w:val="24"/>
+        </w:rPr>
+      </w:pPr>
+      <w:r>
+        <w:rPr>
+          <w:rFonts w:ascii="Tahoma" w:hAnsi="Tahoma" w:cs="Tahoma"/>
+          <w:sz w:val="24"/>
+          <w:szCs w:val="24"/>
+        </w:rPr>
+        <w:t xml:space="preserve">If you can’t run the Test Suites, you have 2 </w:t>
+      </w:r>
+      <w:proofErr w:type="gramStart"/>
+      <w:r>
+        <w:rPr>
+          <w:rFonts w:ascii="Tahoma" w:hAnsi="Tahoma" w:cs="Tahoma"/>
+          <w:sz w:val="24"/>
+          <w:szCs w:val="24"/>
+        </w:rPr>
+        <w:t>Option :</w:t>
+      </w:r>
+      <w:proofErr w:type="gramEnd"/>
+    </w:p>
+    <w:p>
+      <w:pPr>
+        <w:pStyle w:val="ListParagraph"/>
+        <w:ind w:left="1080"/>
+        <w:rPr>
+          <w:rFonts w:ascii="Tahoma" w:hAnsi="Tahoma" w:cs="Tahoma"/>
+          <w:sz w:val="24"/>
+          <w:szCs w:val="24"/>
+        </w:rPr>
+      </w:pPr>
+      <w:r>
+        <w:rPr>
+          <w:rFonts w:ascii="Tahoma" w:hAnsi="Tahoma" w:cs="Tahoma"/>
+          <w:sz w:val="24"/>
+          <w:szCs w:val="24"/>
+        </w:rPr>
+        <w:t xml:space="preserve">Option </w:t>
+      </w:r>
+      <w:proofErr w:type="gramStart"/>
+      <w:r>
+        <w:rPr>
+          <w:rFonts w:ascii="Tahoma" w:hAnsi="Tahoma" w:cs="Tahoma"/>
+          <w:sz w:val="24"/>
+          <w:szCs w:val="24"/>
+        </w:rPr>
+        <w:t>1 :</w:t>
+      </w:r>
+      <w:proofErr w:type="gramEnd"/>
+    </w:p>
+    <w:p>
+      <w:pPr>
+        <w:pStyle w:val="ListParagraph"/>
+        <w:numPr>
+          <w:ilvl w:val="0"/>
+          <w:numId w:val="4"/>
+        </w:numPr>
+        <w:rPr>
+          <w:rFonts w:ascii="Tahoma" w:hAnsi="Tahoma" w:cs="Tahoma"/>
+          <w:sz w:val="24"/>
+          <w:szCs w:val="24"/>
+        </w:rPr>
+      </w:pPr>
+      <w:r>
+        <w:rPr>
+          <w:rFonts w:ascii="Tahoma" w:hAnsi="Tahoma" w:cs="Tahoma"/>
+          <w:noProof/>
+          <w:sz w:val="24"/>
+          <w:szCs w:val="24"/>
+        </w:rPr>
+        <w:drawing>
+          <wp:anchor distT="0" distB="0" distL="114300" distR="114300" simplePos="0" relativeHeight="251658240" behindDoc="1" locked="0" layoutInCell="1" allowOverlap="1" wp14:anchorId="09D6C44E" wp14:editId="1E924CC6">
+            <wp:simplePos x="0" y="0"/>
+            <wp:positionH relativeFrom="column">
+              <wp:posOffset>165100</wp:posOffset>
+            </wp:positionH>
+            <wp:positionV relativeFrom="paragraph">
+              <wp:posOffset>285115</wp:posOffset>
+            </wp:positionV>
+            <wp:extent cx="5731510" cy="2962910"/>
+            <wp:effectExtent l="0" t="0" r="2540" b="8890"/>
+            <wp:wrapTight wrapText="bothSides">
+              <wp:wrapPolygon edited="0">
+                <wp:start x="0" y="0"/>
+                <wp:lineTo x="0" y="21526"/>
+                <wp:lineTo x="21538" y="21526"/>
+                <wp:lineTo x="21538" y="0"/>
+                <wp:lineTo x="0" y="0"/>
+              </wp:wrapPolygon>
+            </wp:wrapTight>
+            <wp:docPr id="1869127740" name="Picture 1"/>
+            <wp:cNvGraphicFramePr>
+              <a:graphicFrameLocks xmlns:a="http://schemas.openxmlformats.org/drawingml/2006/main" noChangeAspect="1"/>
+            </wp:cNvGraphicFramePr>
+            <a:graphic xmlns:a="http://schemas.openxmlformats.org/drawingml/2006/main">
+              <a:graphicData uri="http://schemas.openxmlformats.org/drawingml/2006/picture">
+                <pic:pic xmlns:pic="http://schemas.openxmlformats.org/drawingml/2006/picture">
+                  <pic:nvPicPr>
+                    <pic:cNvPr id="1869127740" name=""/>
+                    <pic:cNvPicPr/>
+                  </pic:nvPicPr>
+                  <pic:blipFill>
+                    <a:blip r:embed="rId16" cstate="print">
+                      <a:extLst>
+                        <a:ext uri="{28A0092B-C50C-407E-A947-70E740481C1C}">
+                          <a14:useLocalDpi xmlns:a14="http://schemas.microsoft.com/office/drawing/2010/main" val="0"/>
+                        </a:ext>
+                      </a:extLst>
+                    </a:blip>
+                    <a:stretch>
+                      <a:fillRect/>
+                    </a:stretch>
+                  </pic:blipFill>
+                  <pic:spPr>
+                    <a:xfrm>
+                      <a:off x="0" y="0"/>
+                      <a:ext cx="5731510" cy="2962910"/>
+                    </a:xfrm>
+                    <a:prstGeom prst="rect">
+                      <a:avLst/>
+                    </a:prstGeom>
+                  </pic:spPr>
+                </pic:pic>
+              </a:graphicData>
+            </a:graphic>
+          </wp:anchor>
+        </w:drawing>
+      </w:r>
+      <w:r>
+        <w:rPr>
+          <w:rFonts w:ascii="Tahoma" w:hAnsi="Tahoma" w:cs="Tahoma"/>
+          <w:sz w:val="24"/>
+          <w:szCs w:val="24"/>
+        </w:rPr>
+        <w:t>Choose Another Web Browser for run The Suites</w:t>
+      </w:r>
+    </w:p>
+    <w:p>
+      <w:pPr>
+        <w:pStyle w:val="ListParagraph"/>
+        <w:ind w:left="993"/>
+        <w:rPr>
+          <w:rFonts w:ascii="Tahoma" w:hAnsi="Tahoma" w:cs="Tahoma"/>
+          <w:sz w:val="24"/>
+          <w:szCs w:val="24"/>
+        </w:rPr>
+      </w:pPr>
+    </w:p>
+    <w:p>
+      <w:pPr>
+        <w:pStyle w:val="ListParagraph"/>
+        <w:ind w:left="993"/>
+        <w:rPr>
+          <w:rFonts w:ascii="Tahoma" w:hAnsi="Tahoma" w:cs="Tahoma"/>
+          <w:sz w:val="24"/>
+          <w:szCs w:val="24"/>
+        </w:rPr>
+      </w:pPr>
+      <w:r>
+        <w:rPr>
+          <w:rFonts w:ascii="Tahoma" w:hAnsi="Tahoma" w:cs="Tahoma"/>
+          <w:sz w:val="24"/>
+          <w:szCs w:val="24"/>
+        </w:rPr>
+        <w:t xml:space="preserve">Option </w:t>
+      </w:r>
+      <w:proofErr w:type="gramStart"/>
+      <w:r>
+        <w:rPr>
+          <w:rFonts w:ascii="Tahoma" w:hAnsi="Tahoma" w:cs="Tahoma"/>
+          <w:sz w:val="24"/>
+          <w:szCs w:val="24"/>
+        </w:rPr>
+        <w:t>2 :</w:t>
+      </w:r>
+      <w:proofErr w:type="gramEnd"/>
+    </w:p>
+    <w:p>
+      <w:pPr>
+        <w:pStyle w:val="ListParagraph"/>
+        <w:numPr>
+          <w:ilvl w:val="0"/>
+          <w:numId w:val="4"/>
+        </w:numPr>
+        <w:rPr>
+          <w:rFonts w:ascii="Tahoma" w:hAnsi="Tahoma" w:cs="Tahoma"/>
+          <w:sz w:val="24"/>
+          <w:szCs w:val="24"/>
+        </w:rPr>
+      </w:pPr>
+      <w:r>
+        <w:rPr>
+          <w:rFonts w:ascii="Tahoma" w:hAnsi="Tahoma" w:cs="Tahoma"/>
+          <w:noProof/>
+          <w:sz w:val="24"/>
+          <w:szCs w:val="24"/>
+        </w:rPr>
+        <w:drawing>
+          <wp:anchor distT="0" distB="0" distL="114300" distR="114300" simplePos="0" relativeHeight="251659264" behindDoc="1" locked="0" layoutInCell="1" allowOverlap="1" wp14:anchorId="1089F305" wp14:editId="01583B34">
+            <wp:simplePos x="0" y="0"/>
+            <wp:positionH relativeFrom="column">
+              <wp:posOffset>119380</wp:posOffset>
+            </wp:positionH>
+            <wp:positionV relativeFrom="paragraph">
+              <wp:posOffset>465455</wp:posOffset>
+            </wp:positionV>
+            <wp:extent cx="5731510" cy="3064510"/>
+            <wp:effectExtent l="0" t="0" r="2540" b="2540"/>
+            <wp:wrapTight wrapText="bothSides">
+              <wp:wrapPolygon edited="0">
+                <wp:start x="0" y="0"/>
+                <wp:lineTo x="0" y="21484"/>
+                <wp:lineTo x="21538" y="21484"/>
+                <wp:lineTo x="21538" y="0"/>
+                <wp:lineTo x="0" y="0"/>
+              </wp:wrapPolygon>
+            </wp:wrapTight>
+            <wp:docPr id="1373333675" name="Picture 1"/>
+            <wp:cNvGraphicFramePr>
+              <a:graphicFrameLocks xmlns:a="http://schemas.openxmlformats.org/drawingml/2006/main" noChangeAspect="1"/>
+            </wp:cNvGraphicFramePr>
+            <a:graphic xmlns:a="http://schemas.openxmlformats.org/drawingml/2006/main">
+              <a:graphicData uri="http://schemas.openxmlformats.org/drawingml/2006/picture">
+                <pic:pic xmlns:pic="http://schemas.openxmlformats.org/drawingml/2006/picture">
+                  <pic:nvPicPr>
+                    <pic:cNvPr id="1373333675" name=""/>
+                    <pic:cNvPicPr/>
+                  </pic:nvPicPr>
+                  <pic:blipFill>
+                    <a:blip r:embed="rId17" cstate="print">
+                      <a:extLst>
+                        <a:ext uri="{28A0092B-C50C-407E-A947-70E740481C1C}">
+                          <a14:useLocalDpi xmlns:a14="http://schemas.microsoft.com/office/drawing/2010/main" val="0"/>
+                        </a:ext>
+                      </a:extLst>
+                    </a:blip>
+                    <a:stretch>
+                      <a:fillRect/>
+                    </a:stretch>
+                  </pic:blipFill>
+                  <pic:spPr>
+                    <a:xfrm>
+                      <a:off x="0" y="0"/>
+                      <a:ext cx="5731510" cy="3064510"/>
+                    </a:xfrm>
+                    <a:prstGeom prst="rect">
+                      <a:avLst/>
+                    </a:prstGeom>
+                  </pic:spPr>
+                </pic:pic>
+              </a:graphicData>
+            </a:graphic>
+          </wp:anchor>
+        </w:drawing>
+      </w:r>
+      <w:r>
+        <w:rPr>
+          <w:rFonts w:ascii="Tahoma" w:hAnsi="Tahoma" w:cs="Tahoma"/>
+          <w:sz w:val="24"/>
+          <w:szCs w:val="24"/>
+        </w:rPr>
+        <w:t xml:space="preserve">Update Web Drivers. Tools &gt; Update </w:t>
+      </w:r>
+      <w:proofErr w:type="spellStart"/>
+      <w:r>
+        <w:rPr>
+          <w:rFonts w:ascii="Tahoma" w:hAnsi="Tahoma" w:cs="Tahoma"/>
+          <w:sz w:val="24"/>
+          <w:szCs w:val="24"/>
+        </w:rPr>
+        <w:t>WebDrivers</w:t>
+      </w:r>
+      <w:proofErr w:type="spellEnd"/>
+      <w:r>
+        <w:rPr>
+          <w:rFonts w:ascii="Tahoma" w:hAnsi="Tahoma" w:cs="Tahoma"/>
+          <w:sz w:val="24"/>
+          <w:szCs w:val="24"/>
+        </w:rPr>
+        <w:t xml:space="preserve"> &gt; Choose the Browser. And wait until the update process finished</w:t>
+      </w:r>
+    </w:p>
+    <w:p>
+      <w:pPr>
+        <w:rPr>
+          <w:rFonts w:ascii="Tahoma" w:hAnsi="Tahoma" w:cs="Tahoma"/>
+          <w:sz w:val="24"/>
+          <w:szCs w:val="24"/>
+        </w:rPr>
+      </w:pPr>
+    </w:p>
+    <w:p>
+      <w:pPr>
+        <w:rPr>
+          <w:rFonts w:ascii="Tahoma" w:hAnsi="Tahoma" w:cs="Tahoma"/>
+          <w:sz w:val="24"/>
+          <w:szCs w:val="24"/>
+        </w:rPr>
+      </w:pPr>
+    </w:p>
+    <w:p>
+      <w:pPr>
+        <w:rPr>
+          <w:rFonts w:ascii="Tahoma" w:hAnsi="Tahoma" w:cs="Tahoma"/>
+          <w:sz w:val="24"/>
+          <w:szCs w:val="24"/>
+        </w:rPr>
+      </w:pPr>
+    </w:p>
+    <w:p>
+      <w:pPr>
+        <w:rPr>
+          <w:rFonts w:ascii="Tahoma" w:hAnsi="Tahoma" w:cs="Tahoma"/>
+          <w:sz w:val="24"/>
+          <w:szCs w:val="24"/>
+        </w:rPr>
+      </w:pPr>
+      <w:r>
+        <w:rPr>
+          <w:rFonts w:ascii="Tahoma" w:hAnsi="Tahoma" w:cs="Tahoma"/>
+          <w:sz w:val="24"/>
+          <w:szCs w:val="24"/>
+        </w:rPr>
+        <w:t xml:space="preserve">The </w:t>
+      </w:r>
+      <w:proofErr w:type="spellStart"/>
+      <w:proofErr w:type="gramStart"/>
+      <w:r>
+        <w:rPr>
+          <w:rFonts w:ascii="Tahoma" w:hAnsi="Tahoma" w:cs="Tahoma"/>
+          <w:sz w:val="24"/>
+          <w:szCs w:val="24"/>
+        </w:rPr>
+        <w:t>Proccess</w:t>
+      </w:r>
+      <w:proofErr w:type="spellEnd"/>
+      <w:r>
+        <w:rPr>
+          <w:rFonts w:ascii="Tahoma" w:hAnsi="Tahoma" w:cs="Tahoma"/>
+          <w:sz w:val="24"/>
+          <w:szCs w:val="24"/>
+        </w:rPr>
+        <w:t xml:space="preserve"> :</w:t>
+      </w:r>
+      <w:proofErr w:type="gramEnd"/>
+    </w:p>
+    <w:p>
+      <w:pPr>
+        <w:pStyle w:val="ListParagraph"/>
+        <w:rPr>
+          <w:rFonts w:ascii="Tahoma" w:hAnsi="Tahoma" w:cs="Tahoma"/>
+          <w:sz w:val="24"/>
+          <w:szCs w:val="24"/>
+        </w:rPr>
+      </w:pPr>
+      <w:r>
+        <w:rPr>
+          <w:rFonts w:ascii="Tahoma" w:hAnsi="Tahoma" w:cs="Tahoma"/>
+          <w:sz w:val="24"/>
+          <w:szCs w:val="24"/>
+        </w:rPr>
+        <w:t xml:space="preserve">If you Run the Test Suites, Test suites will trigger the “Runner”, and runner will be run trigger the “Feature/Cucumber”, and it will be </w:t>
+      </w:r>
+      <w:proofErr w:type="gramStart"/>
+      <w:r>
+        <w:rPr>
+          <w:rFonts w:ascii="Tahoma" w:hAnsi="Tahoma" w:cs="Tahoma"/>
+          <w:sz w:val="24"/>
+          <w:szCs w:val="24"/>
+        </w:rPr>
+        <w:t>trigger</w:t>
+      </w:r>
+      <w:proofErr w:type="gramEnd"/>
+      <w:r>
+        <w:rPr>
+          <w:rFonts w:ascii="Tahoma" w:hAnsi="Tahoma" w:cs="Tahoma"/>
+          <w:sz w:val="24"/>
+          <w:szCs w:val="24"/>
+        </w:rPr>
+        <w:t xml:space="preserve"> “Groovy/Gherkin”, and will triggered the “Test Case”.</w:t>
+      </w:r>
+    </w:p>
+    <w:p>
+      <w:pPr>
+        <w:pStyle w:val="ListParagraph"/>
+        <w:rPr>
+          <w:rFonts w:ascii="Tahoma" w:hAnsi="Tahoma" w:cs="Tahoma"/>
+          <w:sz w:val="24"/>
+          <w:szCs w:val="24"/>
+        </w:rPr>
+      </w:pPr>
+      <w:r>
+        <w:rPr>
+          <w:rFonts w:ascii="Tahoma" w:hAnsi="Tahoma" w:cs="Tahoma"/>
+          <w:sz w:val="24"/>
+          <w:szCs w:val="24"/>
+        </w:rPr>
+        <w:t xml:space="preserve">So, the flow </w:t>
+      </w:r>
+      <w:proofErr w:type="gramStart"/>
+      <w:r>
+        <w:rPr>
+          <w:rFonts w:ascii="Tahoma" w:hAnsi="Tahoma" w:cs="Tahoma"/>
+          <w:sz w:val="24"/>
+          <w:szCs w:val="24"/>
+        </w:rPr>
+        <w:t>is :</w:t>
+      </w:r>
+      <w:proofErr w:type="gramEnd"/>
+      <w:r>
+        <w:rPr>
+          <w:rFonts w:ascii="Tahoma" w:hAnsi="Tahoma" w:cs="Tahoma"/>
+          <w:sz w:val="24"/>
+          <w:szCs w:val="24"/>
+        </w:rPr>
+        <w:t xml:space="preserve"> Test Suites &gt; Runner &gt; Feature &gt; Groovy/Gherkin &gt; Test Case</w:t>
+      </w:r>
+    </w:p>
+    <w:p>
+      <w:pPr>
+        <w:pStyle w:val="ListParagraph"/>
+        <w:rPr>
+          <w:rFonts w:ascii="Tahoma" w:hAnsi="Tahoma" w:cs="Tahoma"/>
+          <w:sz w:val="24"/>
+          <w:szCs w:val="24"/>
+        </w:rPr>
+      </w:pPr>
+    </w:p>
+    <w:p>
+      <w:pPr>
+        <w:pStyle w:val="ListParagraph"/>
+        <w:rPr>
+          <w:rFonts w:ascii="Tahoma" w:hAnsi="Tahoma" w:cs="Tahoma"/>
+          <w:sz w:val="28"/>
+          <w:szCs w:val="28"/>
+        </w:rPr>
+      </w:pPr>
+      <w:proofErr w:type="gramStart"/>
+      <w:r>
+        <w:rPr>
+          <w:rFonts w:ascii="Tahoma" w:hAnsi="Tahoma" w:cs="Tahoma"/>
+          <w:sz w:val="28"/>
+          <w:szCs w:val="28"/>
+        </w:rPr>
+        <w:t>Ps :</w:t>
+      </w:r>
+      <w:proofErr w:type="gramEnd"/>
+    </w:p>
+    <w:p>
+      <w:pPr>
+        <w:pStyle w:val="ListParagraph"/>
+        <w:numPr>
+          <w:ilvl w:val="0"/>
+          <w:numId w:val="4"/>
+        </w:numPr>
+        <w:rPr>
+          <w:rFonts w:ascii="Tahoma" w:hAnsi="Tahoma" w:cs="Tahoma"/>
+          <w:sz w:val="24"/>
+          <w:szCs w:val="24"/>
+        </w:rPr>
+      </w:pPr>
+      <w:r>
+        <w:rPr>
+          <w:rFonts w:ascii="Tahoma" w:hAnsi="Tahoma" w:cs="Tahoma"/>
+          <w:sz w:val="24"/>
+          <w:szCs w:val="24"/>
+        </w:rPr>
+        <w:t>The Runner is in the Test case &gt; Runner folder</w:t>
+      </w:r>
+    </w:p>
+    <w:p>
+      <w:pPr>
+        <w:pStyle w:val="ListParagraph"/>
+        <w:numPr>
+          <w:ilvl w:val="0"/>
+          <w:numId w:val="4"/>
+        </w:numPr>
+        <w:rPr>
+          <w:rFonts w:ascii="Tahoma" w:hAnsi="Tahoma" w:cs="Tahoma"/>
+          <w:sz w:val="24"/>
+          <w:szCs w:val="24"/>
+        </w:rPr>
+      </w:pPr>
+      <w:r>
+        <w:rPr>
+          <w:rFonts w:ascii="Tahoma" w:hAnsi="Tahoma" w:cs="Tahoma"/>
+          <w:sz w:val="24"/>
+          <w:szCs w:val="24"/>
+        </w:rPr>
+        <w:t xml:space="preserve">The Feature is in the Includes &gt; Features &gt; </w:t>
+      </w:r>
+      <w:proofErr w:type="gramStart"/>
+      <w:r>
+        <w:rPr>
+          <w:rFonts w:ascii="Tahoma" w:hAnsi="Tahoma" w:cs="Tahoma"/>
+          <w:sz w:val="24"/>
+          <w:szCs w:val="24"/>
+        </w:rPr>
+        <w:t>… .feature</w:t>
+      </w:r>
+      <w:proofErr w:type="gramEnd"/>
+    </w:p>
+    <w:p>
+      <w:pPr>
+        <w:pStyle w:val="ListParagraph"/>
+        <w:numPr>
+          <w:ilvl w:val="0"/>
+          <w:numId w:val="4"/>
+        </w:numPr>
+        <w:rPr>
+          <w:rFonts w:ascii="Tahoma" w:hAnsi="Tahoma" w:cs="Tahoma"/>
+          <w:sz w:val="24"/>
+          <w:szCs w:val="24"/>
+        </w:rPr>
+      </w:pPr>
+      <w:r>
+        <w:rPr>
+          <w:rFonts w:ascii="Tahoma" w:hAnsi="Tahoma" w:cs="Tahoma"/>
+          <w:sz w:val="24"/>
+          <w:szCs w:val="24"/>
+        </w:rPr>
+        <w:t xml:space="preserve">The Groovy/Gherkin is in the Includes &gt; Script &gt; Groovy &gt; </w:t>
+      </w:r>
+      <w:proofErr w:type="spellStart"/>
+      <w:r>
+        <w:rPr>
+          <w:rFonts w:ascii="Tahoma" w:hAnsi="Tahoma" w:cs="Tahoma"/>
+          <w:sz w:val="24"/>
+          <w:szCs w:val="24"/>
+        </w:rPr>
+        <w:t>TaskXXI</w:t>
+      </w:r>
+      <w:proofErr w:type="spellEnd"/>
+      <w:r>
+        <w:rPr>
+          <w:rFonts w:ascii="Tahoma" w:hAnsi="Tahoma" w:cs="Tahoma"/>
+          <w:sz w:val="24"/>
+          <w:szCs w:val="24"/>
+        </w:rPr>
+        <w:t xml:space="preserve"> &gt; …. </w:t>
+      </w:r>
+      <w:proofErr w:type="gramStart"/>
+      <w:r>
+        <w:rPr>
+          <w:rFonts w:ascii="Tahoma" w:hAnsi="Tahoma" w:cs="Tahoma"/>
+          <w:sz w:val="24"/>
+          <w:szCs w:val="24"/>
+        </w:rPr>
+        <w:t>.groovy</w:t>
+      </w:r>
+      <w:proofErr w:type="gramEnd"/>
     </w:p>
     <w:sectPr>
       <w:pgSz w:w="11906" w:h="16838"/>
@@ -15,6 +1947,519 @@
     </w:sectPr>
   </w:body>
 </w:document>
+</file>
+
+<file path=word/numbering.xml><?xml version="1.0" encoding="utf-8"?>
+<w:numbering xmlns:wpc="http://schemas.microsoft.com/office/word/2010/wordprocessingCanvas" xmlns:cx="http://schemas.microsoft.com/office/drawing/2014/chartex" xmlns:cx1="http://schemas.microsoft.com/office/drawing/2015/9/8/chartex" xmlns:cx2="http://schemas.microsoft.com/office/drawing/2015/10/21/chartex" xmlns:cx3="http://schemas.microsoft.com/office/drawing/2016/5/9/chartex" xmlns:cx4="http://schemas.microsoft.com/office/drawing/2016/5/10/chartex" xmlns:cx5="http://schemas.microsoft.com/office/drawing/2016/5/11/chartex" xmlns:cx6="http://schemas.microsoft.com/office/drawing/2016/5/12/chartex" xmlns:cx7="http://schemas.microsoft.com/office/drawing/2016/5/13/chartex" xmlns:cx8="http://schemas.microsoft.com/office/drawing/2016/5/14/chartex" xmlns:mc="http://schemas.openxmlformats.org/markup-compatibility/2006" xmlns:aink="http://schemas.microsoft.com/office/drawing/2016/ink" xmlns:am3d="http://schemas.microsoft.com/office/drawing/2017/model3d" xmlns:o="urn:schemas-microsoft-com:office:office" xmlns:oel="http://schemas.microsoft.com/office/2019/extlst" xmlns:r="http://schemas.openxmlformats.org/officeDocument/2006/relationships" xmlns:m="http://schemas.openxmlformats.org/officeDocument/2006/math" xmlns:v="urn:schemas-microsoft-com:vml" xmlns:wp14="http://schemas.microsoft.com/office/word/2010/wordprocessingDrawing" xmlns:wp="http://schemas.openxmlformats.org/drawingml/2006/wordprocessingDrawing" xmlns:w10="urn:schemas-microsoft-com:office:word" xmlns:w="http://schemas.openxmlformats.org/wordprocessingml/2006/main" xmlns:w14="http://schemas.microsoft.com/office/word/2010/wordml" xmlns:w15="http://schemas.microsoft.com/office/word/2012/wordml" xmlns:w16cex="http://schemas.microsoft.com/office/word/2018/wordml/cex" xmlns:w16cid="http://schemas.microsoft.com/office/word/2016/wordml/cid" xmlns:w16="http://schemas.microsoft.com/office/word/2018/wordml" xmlns:w16du="http://schemas.microsoft.com/office/word/2023/wordml/word16du" xmlns:w16sdtdh="http://schemas.microsoft.com/office/word/2020/wordml/sdtdatahash" xmlns:w16se="http://schemas.microsoft.com/office/word/2015/wordml/symex" xmlns:wpg="http://schemas.microsoft.com/office/word/2010/wordprocessingGroup" xmlns:wpi="http://schemas.microsoft.com/office/word/2010/wordprocessingInk" xmlns:wne="http://schemas.microsoft.com/office/word/2006/wordml" xmlns:wps="http://schemas.microsoft.com/office/word/2010/wordprocessingShape" mc:Ignorable="w14 w15 w16se w16cid w16 w16cex w16sdtdh wp14">
+  <w:abstractNum w:abstractNumId="0" w15:restartNumberingAfterBreak="0">
+    <w:nsid w:val="050012CE"/>
+    <w:multiLevelType w:val="hybridMultilevel"/>
+    <w:tmpl w:val="587AB9B2"/>
+    <w:lvl w:ilvl="0" w:tplc="3809000F">
+      <w:start w:val="1"/>
+      <w:numFmt w:val="decimal"/>
+      <w:lvlText w:val="%1."/>
+      <w:lvlJc w:val="left"/>
+      <w:pPr>
+        <w:ind w:left="720" w:hanging="360"/>
+      </w:pPr>
+      <w:rPr>
+        <w:rFonts w:hint="default"/>
+      </w:rPr>
+    </w:lvl>
+    <w:lvl w:ilvl="1" w:tplc="38090019" w:tentative="1">
+      <w:start w:val="1"/>
+      <w:numFmt w:val="lowerLetter"/>
+      <w:lvlText w:val="%2."/>
+      <w:lvlJc w:val="left"/>
+      <w:pPr>
+        <w:ind w:left="1440" w:hanging="360"/>
+      </w:pPr>
+    </w:lvl>
+    <w:lvl w:ilvl="2" w:tplc="3809001B" w:tentative="1">
+      <w:start w:val="1"/>
+      <w:numFmt w:val="lowerRoman"/>
+      <w:lvlText w:val="%3."/>
+      <w:lvlJc w:val="right"/>
+      <w:pPr>
+        <w:ind w:left="2160" w:hanging="180"/>
+      </w:pPr>
+    </w:lvl>
+    <w:lvl w:ilvl="3" w:tplc="3809000F" w:tentative="1">
+      <w:start w:val="1"/>
+      <w:numFmt w:val="decimal"/>
+      <w:lvlText w:val="%4."/>
+      <w:lvlJc w:val="left"/>
+      <w:pPr>
+        <w:ind w:left="2880" w:hanging="360"/>
+      </w:pPr>
+    </w:lvl>
+    <w:lvl w:ilvl="4" w:tplc="38090019" w:tentative="1">
+      <w:start w:val="1"/>
+      <w:numFmt w:val="lowerLetter"/>
+      <w:lvlText w:val="%5."/>
+      <w:lvlJc w:val="left"/>
+      <w:pPr>
+        <w:ind w:left="3600" w:hanging="360"/>
+      </w:pPr>
+    </w:lvl>
+    <w:lvl w:ilvl="5" w:tplc="3809001B" w:tentative="1">
+      <w:start w:val="1"/>
+      <w:numFmt w:val="lowerRoman"/>
+      <w:lvlText w:val="%6."/>
+      <w:lvlJc w:val="right"/>
+      <w:pPr>
+        <w:ind w:left="4320" w:hanging="180"/>
+      </w:pPr>
+    </w:lvl>
+    <w:lvl w:ilvl="6" w:tplc="3809000F" w:tentative="1">
+      <w:start w:val="1"/>
+      <w:numFmt w:val="decimal"/>
+      <w:lvlText w:val="%7."/>
+      <w:lvlJc w:val="left"/>
+      <w:pPr>
+        <w:ind w:left="5040" w:hanging="360"/>
+      </w:pPr>
+    </w:lvl>
+    <w:lvl w:ilvl="7" w:tplc="38090019" w:tentative="1">
+      <w:start w:val="1"/>
+      <w:numFmt w:val="lowerLetter"/>
+      <w:lvlText w:val="%8."/>
+      <w:lvlJc w:val="left"/>
+      <w:pPr>
+        <w:ind w:left="5760" w:hanging="360"/>
+      </w:pPr>
+    </w:lvl>
+    <w:lvl w:ilvl="8" w:tplc="3809001B" w:tentative="1">
+      <w:start w:val="1"/>
+      <w:numFmt w:val="lowerRoman"/>
+      <w:lvlText w:val="%9."/>
+      <w:lvlJc w:val="right"/>
+      <w:pPr>
+        <w:ind w:left="6480" w:hanging="180"/>
+      </w:pPr>
+    </w:lvl>
+  </w:abstractNum>
+  <w:abstractNum w:abstractNumId="1" w15:restartNumberingAfterBreak="0">
+    <w:nsid w:val="0AF505F1"/>
+    <w:multiLevelType w:val="hybridMultilevel"/>
+    <w:tmpl w:val="D23E50BE"/>
+    <w:lvl w:ilvl="0" w:tplc="3809000F">
+      <w:start w:val="1"/>
+      <w:numFmt w:val="decimal"/>
+      <w:lvlText w:val="%1."/>
+      <w:lvlJc w:val="left"/>
+      <w:pPr>
+        <w:ind w:left="720" w:hanging="360"/>
+      </w:pPr>
+      <w:rPr>
+        <w:rFonts w:hint="default"/>
+      </w:rPr>
+    </w:lvl>
+    <w:lvl w:ilvl="1" w:tplc="38090019" w:tentative="1">
+      <w:start w:val="1"/>
+      <w:numFmt w:val="lowerLetter"/>
+      <w:lvlText w:val="%2."/>
+      <w:lvlJc w:val="left"/>
+      <w:pPr>
+        <w:ind w:left="1440" w:hanging="360"/>
+      </w:pPr>
+    </w:lvl>
+    <w:lvl w:ilvl="2" w:tplc="3809001B" w:tentative="1">
+      <w:start w:val="1"/>
+      <w:numFmt w:val="lowerRoman"/>
+      <w:lvlText w:val="%3."/>
+      <w:lvlJc w:val="right"/>
+      <w:pPr>
+        <w:ind w:left="2160" w:hanging="180"/>
+      </w:pPr>
+    </w:lvl>
+    <w:lvl w:ilvl="3" w:tplc="3809000F" w:tentative="1">
+      <w:start w:val="1"/>
+      <w:numFmt w:val="decimal"/>
+      <w:lvlText w:val="%4."/>
+      <w:lvlJc w:val="left"/>
+      <w:pPr>
+        <w:ind w:left="2880" w:hanging="360"/>
+      </w:pPr>
+    </w:lvl>
+    <w:lvl w:ilvl="4" w:tplc="38090019" w:tentative="1">
+      <w:start w:val="1"/>
+      <w:numFmt w:val="lowerLetter"/>
+      <w:lvlText w:val="%5."/>
+      <w:lvlJc w:val="left"/>
+      <w:pPr>
+        <w:ind w:left="3600" w:hanging="360"/>
+      </w:pPr>
+    </w:lvl>
+    <w:lvl w:ilvl="5" w:tplc="3809001B" w:tentative="1">
+      <w:start w:val="1"/>
+      <w:numFmt w:val="lowerRoman"/>
+      <w:lvlText w:val="%6."/>
+      <w:lvlJc w:val="right"/>
+      <w:pPr>
+        <w:ind w:left="4320" w:hanging="180"/>
+      </w:pPr>
+    </w:lvl>
+    <w:lvl w:ilvl="6" w:tplc="3809000F" w:tentative="1">
+      <w:start w:val="1"/>
+      <w:numFmt w:val="decimal"/>
+      <w:lvlText w:val="%7."/>
+      <w:lvlJc w:val="left"/>
+      <w:pPr>
+        <w:ind w:left="5040" w:hanging="360"/>
+      </w:pPr>
+    </w:lvl>
+    <w:lvl w:ilvl="7" w:tplc="38090019" w:tentative="1">
+      <w:start w:val="1"/>
+      <w:numFmt w:val="lowerLetter"/>
+      <w:lvlText w:val="%8."/>
+      <w:lvlJc w:val="left"/>
+      <w:pPr>
+        <w:ind w:left="5760" w:hanging="360"/>
+      </w:pPr>
+    </w:lvl>
+    <w:lvl w:ilvl="8" w:tplc="3809001B" w:tentative="1">
+      <w:start w:val="1"/>
+      <w:numFmt w:val="lowerRoman"/>
+      <w:lvlText w:val="%9."/>
+      <w:lvlJc w:val="right"/>
+      <w:pPr>
+        <w:ind w:left="6480" w:hanging="180"/>
+      </w:pPr>
+    </w:lvl>
+  </w:abstractNum>
+  <w:abstractNum w:abstractNumId="2" w15:restartNumberingAfterBreak="0">
+    <w:nsid w:val="11215171"/>
+    <w:multiLevelType w:val="hybridMultilevel"/>
+    <w:tmpl w:val="FBEE74F6"/>
+    <w:lvl w:ilvl="0" w:tplc="F604B89E">
+      <w:start w:val="1"/>
+      <w:numFmt w:val="decimal"/>
+      <w:lvlText w:val="%1."/>
+      <w:lvlJc w:val="left"/>
+      <w:pPr>
+        <w:ind w:left="1080" w:hanging="360"/>
+      </w:pPr>
+      <w:rPr>
+        <w:rFonts w:hint="default"/>
+      </w:rPr>
+    </w:lvl>
+    <w:lvl w:ilvl="1" w:tplc="38090019" w:tentative="1">
+      <w:start w:val="1"/>
+      <w:numFmt w:val="lowerLetter"/>
+      <w:lvlText w:val="%2."/>
+      <w:lvlJc w:val="left"/>
+      <w:pPr>
+        <w:ind w:left="1800" w:hanging="360"/>
+      </w:pPr>
+    </w:lvl>
+    <w:lvl w:ilvl="2" w:tplc="3809001B" w:tentative="1">
+      <w:start w:val="1"/>
+      <w:numFmt w:val="lowerRoman"/>
+      <w:lvlText w:val="%3."/>
+      <w:lvlJc w:val="right"/>
+      <w:pPr>
+        <w:ind w:left="2520" w:hanging="180"/>
+      </w:pPr>
+    </w:lvl>
+    <w:lvl w:ilvl="3" w:tplc="3809000F" w:tentative="1">
+      <w:start w:val="1"/>
+      <w:numFmt w:val="decimal"/>
+      <w:lvlText w:val="%4."/>
+      <w:lvlJc w:val="left"/>
+      <w:pPr>
+        <w:ind w:left="3240" w:hanging="360"/>
+      </w:pPr>
+    </w:lvl>
+    <w:lvl w:ilvl="4" w:tplc="38090019" w:tentative="1">
+      <w:start w:val="1"/>
+      <w:numFmt w:val="lowerLetter"/>
+      <w:lvlText w:val="%5."/>
+      <w:lvlJc w:val="left"/>
+      <w:pPr>
+        <w:ind w:left="3960" w:hanging="360"/>
+      </w:pPr>
+    </w:lvl>
+    <w:lvl w:ilvl="5" w:tplc="3809001B" w:tentative="1">
+      <w:start w:val="1"/>
+      <w:numFmt w:val="lowerRoman"/>
+      <w:lvlText w:val="%6."/>
+      <w:lvlJc w:val="right"/>
+      <w:pPr>
+        <w:ind w:left="4680" w:hanging="180"/>
+      </w:pPr>
+    </w:lvl>
+    <w:lvl w:ilvl="6" w:tplc="3809000F" w:tentative="1">
+      <w:start w:val="1"/>
+      <w:numFmt w:val="decimal"/>
+      <w:lvlText w:val="%7."/>
+      <w:lvlJc w:val="left"/>
+      <w:pPr>
+        <w:ind w:left="5400" w:hanging="360"/>
+      </w:pPr>
+    </w:lvl>
+    <w:lvl w:ilvl="7" w:tplc="38090019" w:tentative="1">
+      <w:start w:val="1"/>
+      <w:numFmt w:val="lowerLetter"/>
+      <w:lvlText w:val="%8."/>
+      <w:lvlJc w:val="left"/>
+      <w:pPr>
+        <w:ind w:left="6120" w:hanging="360"/>
+      </w:pPr>
+    </w:lvl>
+    <w:lvl w:ilvl="8" w:tplc="3809001B" w:tentative="1">
+      <w:start w:val="1"/>
+      <w:numFmt w:val="lowerRoman"/>
+      <w:lvlText w:val="%9."/>
+      <w:lvlJc w:val="right"/>
+      <w:pPr>
+        <w:ind w:left="6840" w:hanging="180"/>
+      </w:pPr>
+    </w:lvl>
+  </w:abstractNum>
+  <w:abstractNum w:abstractNumId="3" w15:restartNumberingAfterBreak="0">
+    <w:nsid w:val="1340413D"/>
+    <w:multiLevelType w:val="hybridMultilevel"/>
+    <w:tmpl w:val="F6F0F306"/>
+    <w:lvl w:ilvl="0" w:tplc="41583AB0">
+      <w:start w:val="1"/>
+      <w:numFmt w:val="bullet"/>
+      <w:lvlText w:val="-"/>
+      <w:lvlJc w:val="left"/>
+      <w:pPr>
+        <w:ind w:left="1800" w:hanging="360"/>
+      </w:pPr>
+      <w:rPr>
+        <w:rFonts w:ascii="Calibri" w:eastAsiaTheme="minorHAnsi" w:hAnsi="Calibri" w:cs="Calibri" w:hint="default"/>
+      </w:rPr>
+    </w:lvl>
+    <w:lvl w:ilvl="1" w:tplc="38090003" w:tentative="1">
+      <w:start w:val="1"/>
+      <w:numFmt w:val="bullet"/>
+      <w:lvlText w:val="o"/>
+      <w:lvlJc w:val="left"/>
+      <w:pPr>
+        <w:ind w:left="2520" w:hanging="360"/>
+      </w:pPr>
+      <w:rPr>
+        <w:rFonts w:ascii="Courier New" w:hAnsi="Courier New" w:cs="Courier New" w:hint="default"/>
+      </w:rPr>
+    </w:lvl>
+    <w:lvl w:ilvl="2" w:tplc="38090005" w:tentative="1">
+      <w:start w:val="1"/>
+      <w:numFmt w:val="bullet"/>
+      <w:lvlText w:val=""/>
+      <w:lvlJc w:val="left"/>
+      <w:pPr>
+        <w:ind w:left="3240" w:hanging="360"/>
+      </w:pPr>
+      <w:rPr>
+        <w:rFonts w:ascii="Wingdings" w:hAnsi="Wingdings" w:hint="default"/>
+      </w:rPr>
+    </w:lvl>
+    <w:lvl w:ilvl="3" w:tplc="38090001" w:tentative="1">
+      <w:start w:val="1"/>
+      <w:numFmt w:val="bullet"/>
+      <w:lvlText w:val=""/>
+      <w:lvlJc w:val="left"/>
+      <w:pPr>
+        <w:ind w:left="3960" w:hanging="360"/>
+      </w:pPr>
+      <w:rPr>
+        <w:rFonts w:ascii="Symbol" w:hAnsi="Symbol" w:hint="default"/>
+      </w:rPr>
+    </w:lvl>
+    <w:lvl w:ilvl="4" w:tplc="38090003" w:tentative="1">
+      <w:start w:val="1"/>
+      <w:numFmt w:val="bullet"/>
+      <w:lvlText w:val="o"/>
+      <w:lvlJc w:val="left"/>
+      <w:pPr>
+        <w:ind w:left="4680" w:hanging="360"/>
+      </w:pPr>
+      <w:rPr>
+        <w:rFonts w:ascii="Courier New" w:hAnsi="Courier New" w:cs="Courier New" w:hint="default"/>
+      </w:rPr>
+    </w:lvl>
+    <w:lvl w:ilvl="5" w:tplc="38090005" w:tentative="1">
+      <w:start w:val="1"/>
+      <w:numFmt w:val="bullet"/>
+      <w:lvlText w:val=""/>
+      <w:lvlJc w:val="left"/>
+      <w:pPr>
+        <w:ind w:left="5400" w:hanging="360"/>
+      </w:pPr>
+      <w:rPr>
+        <w:rFonts w:ascii="Wingdings" w:hAnsi="Wingdings" w:hint="default"/>
+      </w:rPr>
+    </w:lvl>
+    <w:lvl w:ilvl="6" w:tplc="38090001" w:tentative="1">
+      <w:start w:val="1"/>
+      <w:numFmt w:val="bullet"/>
+      <w:lvlText w:val=""/>
+      <w:lvlJc w:val="left"/>
+      <w:pPr>
+        <w:ind w:left="6120" w:hanging="360"/>
+      </w:pPr>
+      <w:rPr>
+        <w:rFonts w:ascii="Symbol" w:hAnsi="Symbol" w:hint="default"/>
+      </w:rPr>
+    </w:lvl>
+    <w:lvl w:ilvl="7" w:tplc="38090003" w:tentative="1">
+      <w:start w:val="1"/>
+      <w:numFmt w:val="bullet"/>
+      <w:lvlText w:val="o"/>
+      <w:lvlJc w:val="left"/>
+      <w:pPr>
+        <w:ind w:left="6840" w:hanging="360"/>
+      </w:pPr>
+      <w:rPr>
+        <w:rFonts w:ascii="Courier New" w:hAnsi="Courier New" w:cs="Courier New" w:hint="default"/>
+      </w:rPr>
+    </w:lvl>
+    <w:lvl w:ilvl="8" w:tplc="38090005" w:tentative="1">
+      <w:start w:val="1"/>
+      <w:numFmt w:val="bullet"/>
+      <w:lvlText w:val=""/>
+      <w:lvlJc w:val="left"/>
+      <w:pPr>
+        <w:ind w:left="7560" w:hanging="360"/>
+      </w:pPr>
+      <w:rPr>
+        <w:rFonts w:ascii="Wingdings" w:hAnsi="Wingdings" w:hint="default"/>
+      </w:rPr>
+    </w:lvl>
+  </w:abstractNum>
+  <w:abstractNum w:abstractNumId="4" w15:restartNumberingAfterBreak="0">
+    <w:nsid w:val="585445C8"/>
+    <w:multiLevelType w:val="hybridMultilevel"/>
+    <w:tmpl w:val="E53CC52E"/>
+    <w:lvl w:ilvl="0" w:tplc="6F48B248">
+      <w:start w:val="1"/>
+      <w:numFmt w:val="bullet"/>
+      <w:lvlText w:val="-"/>
+      <w:lvlJc w:val="left"/>
+      <w:pPr>
+        <w:ind w:left="1440" w:hanging="360"/>
+      </w:pPr>
+      <w:rPr>
+        <w:rFonts w:ascii="Calibri" w:eastAsiaTheme="minorHAnsi" w:hAnsi="Calibri" w:cs="Calibri" w:hint="default"/>
+      </w:rPr>
+    </w:lvl>
+    <w:lvl w:ilvl="1" w:tplc="38090003" w:tentative="1">
+      <w:start w:val="1"/>
+      <w:numFmt w:val="bullet"/>
+      <w:lvlText w:val="o"/>
+      <w:lvlJc w:val="left"/>
+      <w:pPr>
+        <w:ind w:left="2160" w:hanging="360"/>
+      </w:pPr>
+      <w:rPr>
+        <w:rFonts w:ascii="Courier New" w:hAnsi="Courier New" w:cs="Courier New" w:hint="default"/>
+      </w:rPr>
+    </w:lvl>
+    <w:lvl w:ilvl="2" w:tplc="38090005" w:tentative="1">
+      <w:start w:val="1"/>
+      <w:numFmt w:val="bullet"/>
+      <w:lvlText w:val=""/>
+      <w:lvlJc w:val="left"/>
+      <w:pPr>
+        <w:ind w:left="2880" w:hanging="360"/>
+      </w:pPr>
+      <w:rPr>
+        <w:rFonts w:ascii="Wingdings" w:hAnsi="Wingdings" w:hint="default"/>
+      </w:rPr>
+    </w:lvl>
+    <w:lvl w:ilvl="3" w:tplc="38090001" w:tentative="1">
+      <w:start w:val="1"/>
+      <w:numFmt w:val="bullet"/>
+      <w:lvlText w:val=""/>
+      <w:lvlJc w:val="left"/>
+      <w:pPr>
+        <w:ind w:left="3600" w:hanging="360"/>
+      </w:pPr>
+      <w:rPr>
+        <w:rFonts w:ascii="Symbol" w:hAnsi="Symbol" w:hint="default"/>
+      </w:rPr>
+    </w:lvl>
+    <w:lvl w:ilvl="4" w:tplc="38090003" w:tentative="1">
+      <w:start w:val="1"/>
+      <w:numFmt w:val="bullet"/>
+      <w:lvlText w:val="o"/>
+      <w:lvlJc w:val="left"/>
+      <w:pPr>
+        <w:ind w:left="4320" w:hanging="360"/>
+      </w:pPr>
+      <w:rPr>
+        <w:rFonts w:ascii="Courier New" w:hAnsi="Courier New" w:cs="Courier New" w:hint="default"/>
+      </w:rPr>
+    </w:lvl>
+    <w:lvl w:ilvl="5" w:tplc="38090005" w:tentative="1">
+      <w:start w:val="1"/>
+      <w:numFmt w:val="bullet"/>
+      <w:lvlText w:val=""/>
+      <w:lvlJc w:val="left"/>
+      <w:pPr>
+        <w:ind w:left="5040" w:hanging="360"/>
+      </w:pPr>
+      <w:rPr>
+        <w:rFonts w:ascii="Wingdings" w:hAnsi="Wingdings" w:hint="default"/>
+      </w:rPr>
+    </w:lvl>
+    <w:lvl w:ilvl="6" w:tplc="38090001" w:tentative="1">
+      <w:start w:val="1"/>
+      <w:numFmt w:val="bullet"/>
+      <w:lvlText w:val=""/>
+      <w:lvlJc w:val="left"/>
+      <w:pPr>
+        <w:ind w:left="5760" w:hanging="360"/>
+      </w:pPr>
+      <w:rPr>
+        <w:rFonts w:ascii="Symbol" w:hAnsi="Symbol" w:hint="default"/>
+      </w:rPr>
+    </w:lvl>
+    <w:lvl w:ilvl="7" w:tplc="38090003" w:tentative="1">
+      <w:start w:val="1"/>
+      <w:numFmt w:val="bullet"/>
+      <w:lvlText w:val="o"/>
+      <w:lvlJc w:val="left"/>
+      <w:pPr>
+        <w:ind w:left="6480" w:hanging="360"/>
+      </w:pPr>
+      <w:rPr>
+        <w:rFonts w:ascii="Courier New" w:hAnsi="Courier New" w:cs="Courier New" w:hint="default"/>
+      </w:rPr>
+    </w:lvl>
+    <w:lvl w:ilvl="8" w:tplc="38090005" w:tentative="1">
+      <w:start w:val="1"/>
+      <w:numFmt w:val="bullet"/>
+      <w:lvlText w:val=""/>
+      <w:lvlJc w:val="left"/>
+      <w:pPr>
+        <w:ind w:left="7200" w:hanging="360"/>
+      </w:pPr>
+      <w:rPr>
+        <w:rFonts w:ascii="Wingdings" w:hAnsi="Wingdings" w:hint="default"/>
+      </w:rPr>
+    </w:lvl>
+  </w:abstractNum>
+  <w:num w:numId="1" w16cid:durableId="1267080524">
+    <w:abstractNumId w:val="0"/>
+  </w:num>
+  <w:num w:numId="2" w16cid:durableId="1767262579">
+    <w:abstractNumId w:val="2"/>
+  </w:num>
+  <w:num w:numId="3" w16cid:durableId="1166477303">
+    <w:abstractNumId w:val="4"/>
+  </w:num>
+  <w:num w:numId="4" w16cid:durableId="400251209">
+    <w:abstractNumId w:val="3"/>
+  </w:num>
+  <w:num w:numId="5" w16cid:durableId="531725819">
+    <w:abstractNumId w:val="1"/>
+  </w:num>
+</w:numbering>
 </file>
 
 <file path=word/styles.xml><?xml version="1.0" encoding="utf-8"?>
@@ -443,6 +2888,17 @@
     <w:semiHidden/>
     <w:unhideWhenUsed/>
   </w:style>
+  <w:style w:type="paragraph" w:styleId="ListParagraph">
+    <w:name w:val="List Paragraph"/>
+    <w:basedOn w:val="Normal"/>
+    <w:uiPriority w:val="34"/>
+    <w:qFormat/>
+    <w:rsid w:val="00A8403D"/>
+    <w:pPr>
+      <w:ind w:left="720"/>
+      <w:contextualSpacing/>
+    </w:pPr>
+  </w:style>
 </w:styles>
 </file>
 

</xml_diff>